<commit_message>
added speed and slow down methods without any effect
</commit_message>
<xml_diff>
--- a/docs/SolarSystem.docx
+++ b/docs/SolarSystem.docx
@@ -1277,18 +1277,13 @@
     </w:p>
     <w:p>
       <w:pPr>
-        <w:rPr>
-          <w:rFonts w:ascii="Calibri" w:hAnsi="Calibri"/>
-        </w:rPr>
-      </w:pPr>
-    </w:p>
-    <w:p>
-      <w:pPr>
         <w:pStyle w:val="StandardWeb"/>
         <w:rPr>
           <w:rFonts w:ascii="Calibri" w:hAnsi="Calibri"/>
         </w:rPr>
       </w:pPr>
+      <w:bookmarkStart w:id="4" w:name="_GoBack"/>
+      <w:bookmarkEnd w:id="4"/>
       <w:r>
         <w:rPr>
           <w:rFonts w:ascii="Calibri" w:hAnsi="Calibri"/>
@@ -1949,8 +1944,6 @@
       <w:pPr>
         <w:pStyle w:val="berschrift1"/>
       </w:pPr>
-      <w:bookmarkStart w:id="4" w:name="_GoBack"/>
-      <w:bookmarkEnd w:id="4"/>
       <w:r>
         <w:lastRenderedPageBreak/>
         <w:t xml:space="preserve">Auswahl </w:t>
@@ -1960,6 +1953,71 @@
       </w:r>
     </w:p>
     <w:p>
+      <w:r>
+        <w:t>Wir hatten uns drei Technologien angeschaut:</w:t>
+      </w:r>
+    </w:p>
+    <w:p>
+      <w:pPr>
+        <w:pStyle w:val="Listenabsatz"/>
+        <w:numPr>
+          <w:ilvl w:val="0"/>
+          <w:numId w:val="5"/>
+        </w:numPr>
+      </w:pPr>
+      <w:proofErr w:type="spellStart"/>
+      <w:r>
+        <w:t>Pyglet</w:t>
+      </w:r>
+      <w:proofErr w:type="spellEnd"/>
+      <w:r>
+        <w:t xml:space="preserve"> [1]</w:t>
+      </w:r>
+    </w:p>
+    <w:p>
+      <w:pPr>
+        <w:pStyle w:val="Listenabsatz"/>
+        <w:numPr>
+          <w:ilvl w:val="0"/>
+          <w:numId w:val="5"/>
+        </w:numPr>
+      </w:pPr>
+      <w:r>
+        <w:t>Panda3D</w:t>
+      </w:r>
+      <w:r>
+        <w:t xml:space="preserve"> [2]</w:t>
+      </w:r>
+    </w:p>
+    <w:p>
+      <w:pPr>
+        <w:pStyle w:val="Listenabsatz"/>
+        <w:numPr>
+          <w:ilvl w:val="0"/>
+          <w:numId w:val="5"/>
+        </w:numPr>
+      </w:pPr>
+      <w:r>
+        <w:t xml:space="preserve"> </w:t>
+      </w:r>
+      <w:proofErr w:type="spellStart"/>
+      <w:r>
+        <w:t>Pygame</w:t>
+      </w:r>
+      <w:proofErr w:type="spellEnd"/>
+      <w:r>
+        <w:t xml:space="preserve"> [3]</w:t>
+      </w:r>
+    </w:p>
+    <w:p>
+      <w:r>
+        <w:t>Wir haben uns nach ausprobieren aller Frameworks für Panda3D entschieden. Panda 3D hat 24 Samples. Darunter auch ein Sample über ein Solarsystem mit Texturen für die Planeten.</w:t>
+      </w:r>
+      <w:r>
+        <w:t xml:space="preserve"> Innerhalb der 24 Samples findet man alle Funktionen und Implementierung die man benötigt um die Aufgabenstellung umzusetzen.</w:t>
+      </w:r>
+    </w:p>
+    <w:p>
       <w:pPr>
         <w:rPr>
           <w:rFonts w:ascii="Calibri" w:hAnsi="Calibri"/>
@@ -2050,6 +2108,7 @@
           <w:i/>
           <w:iCs/>
         </w:rPr>
+        <w:instrText xml:space="preserve"> \* MERGEFORMAT </w:instrText>
       </w:r>
       <w:r>
         <w:rPr>
@@ -2057,7 +2116,6 @@
           <w:i/>
           <w:iCs/>
         </w:rPr>
-        <w:instrText xml:space="preserve"> \* MERGEFORMAT </w:instrText>
       </w:r>
       <w:r>
         <w:rPr>
@@ -2096,10 +2154,167 @@
           <w:rFonts w:ascii="Calibri" w:hAnsi="Calibri"/>
         </w:rPr>
       </w:pPr>
+      <w:r>
+        <w:rPr>
+          <w:rFonts w:ascii="Calibri" w:hAnsi="Calibri"/>
+        </w:rPr>
+        <w:br w:type="page"/>
+      </w:r>
+    </w:p>
+    <w:p>
+      <w:pPr>
+        <w:pStyle w:val="berschrift1"/>
+      </w:pPr>
+      <w:r>
+        <w:lastRenderedPageBreak/>
+        <w:t>Quellen</w:t>
+      </w:r>
+    </w:p>
+    <w:p>
+      <w:pPr>
+        <w:pStyle w:val="Listenabsatz"/>
+        <w:numPr>
+          <w:ilvl w:val="0"/>
+          <w:numId w:val="6"/>
+        </w:numPr>
+      </w:pPr>
+      <w:r>
+        <w:t xml:space="preserve">[1] </w:t>
+      </w:r>
+      <w:proofErr w:type="spellStart"/>
+      <w:r>
+        <w:t>Pyglet</w:t>
+      </w:r>
+      <w:proofErr w:type="spellEnd"/>
+    </w:p>
+    <w:p>
+      <w:pPr>
+        <w:pStyle w:val="Listenabsatz"/>
+        <w:numPr>
+          <w:ilvl w:val="1"/>
+          <w:numId w:val="6"/>
+        </w:numPr>
+      </w:pPr>
+      <w:r>
+        <w:t xml:space="preserve">Online: </w:t>
+      </w:r>
+      <w:hyperlink r:id="rId10" w:history="1">
+        <w:r>
+          <w:rPr>
+            <w:rStyle w:val="Hyperlink"/>
+          </w:rPr>
+          <w:t>https://bitbucket.org/pyglet/pyglet/wiki/Home</w:t>
+        </w:r>
+      </w:hyperlink>
+    </w:p>
+    <w:p>
+      <w:pPr>
+        <w:pStyle w:val="Listenabsatz"/>
+        <w:numPr>
+          <w:ilvl w:val="2"/>
+          <w:numId w:val="6"/>
+        </w:numPr>
+      </w:pPr>
+      <w:r>
+        <w:t>Zuletzt besucht am 24.11.2015</w:t>
+      </w:r>
+    </w:p>
+    <w:p>
+      <w:pPr>
+        <w:pStyle w:val="Listenabsatz"/>
+        <w:numPr>
+          <w:ilvl w:val="0"/>
+          <w:numId w:val="6"/>
+        </w:numPr>
+      </w:pPr>
+      <w:r>
+        <w:t>[2] Panda3D</w:t>
+      </w:r>
+    </w:p>
+    <w:p>
+      <w:pPr>
+        <w:pStyle w:val="Listenabsatz"/>
+        <w:numPr>
+          <w:ilvl w:val="1"/>
+          <w:numId w:val="6"/>
+        </w:numPr>
+      </w:pPr>
+      <w:r>
+        <w:t xml:space="preserve">Online: </w:t>
+      </w:r>
+      <w:hyperlink r:id="rId11" w:history="1">
+        <w:r>
+          <w:rPr>
+            <w:rStyle w:val="Hyperlink"/>
+          </w:rPr>
+          <w:t>https://www.panda3d.org/</w:t>
+        </w:r>
+      </w:hyperlink>
+    </w:p>
+    <w:p>
+      <w:pPr>
+        <w:pStyle w:val="Listenabsatz"/>
+        <w:numPr>
+          <w:ilvl w:val="2"/>
+          <w:numId w:val="6"/>
+        </w:numPr>
+      </w:pPr>
+      <w:r>
+        <w:t>Zuletzt besucht am 24.11.2015</w:t>
+      </w:r>
+    </w:p>
+    <w:p>
+      <w:pPr>
+        <w:pStyle w:val="Listenabsatz"/>
+        <w:numPr>
+          <w:ilvl w:val="0"/>
+          <w:numId w:val="6"/>
+        </w:numPr>
+      </w:pPr>
+      <w:r>
+        <w:t xml:space="preserve">[3] </w:t>
+      </w:r>
+      <w:proofErr w:type="spellStart"/>
+      <w:r>
+        <w:t>Pygame</w:t>
+      </w:r>
+      <w:proofErr w:type="spellEnd"/>
+    </w:p>
+    <w:p>
+      <w:pPr>
+        <w:pStyle w:val="Listenabsatz"/>
+        <w:numPr>
+          <w:ilvl w:val="1"/>
+          <w:numId w:val="6"/>
+        </w:numPr>
+      </w:pPr>
+      <w:r>
+        <w:t xml:space="preserve">Online: </w:t>
+      </w:r>
+      <w:hyperlink r:id="rId12" w:history="1">
+        <w:r>
+          <w:rPr>
+            <w:rStyle w:val="Hyperlink"/>
+          </w:rPr>
+          <w:t>http://pygame.org/hifi.html</w:t>
+        </w:r>
+      </w:hyperlink>
+    </w:p>
+    <w:p>
+      <w:pPr>
+        <w:pStyle w:val="Listenabsatz"/>
+        <w:numPr>
+          <w:ilvl w:val="2"/>
+          <w:numId w:val="6"/>
+        </w:numPr>
+      </w:pPr>
+      <w:r>
+        <w:t>Zuletzt besucht am 24.11.2015</w:t>
+      </w:r>
     </w:p>
     <w:sectPr>
-      <w:headerReference w:type="default" r:id="rId10"/>
-      <w:footerReference w:type="default" r:id="rId11"/>
+      <w:headerReference w:type="default" r:id="rId13"/>
+      <w:footerReference w:type="default" r:id="rId14"/>
       <w:pgSz w:w="11906" w:h="16838"/>
       <w:pgMar w:top="1417" w:right="1417" w:bottom="1134" w:left="1417" w:header="708" w:footer="708" w:gutter="0"/>
       <w:cols w:space="708"/>
@@ -2172,7 +2387,7 @@
             <w:noProof/>
             <w:lang w:val="de-DE"/>
           </w:rPr>
-          <w:t>6</w:t>
+          <w:t>8</w:t>
         </w:r>
         <w:r>
           <w:fldChar w:fldCharType="end"/>
@@ -2242,6 +2457,119 @@
 <file path=word/numbering.xml><?xml version="1.0" encoding="utf-8"?>
 <w:numbering xmlns:wpc="http://schemas.microsoft.com/office/word/2010/wordprocessingCanvas" xmlns:mc="http://schemas.openxmlformats.org/markup-compatibility/2006" xmlns:o="urn:schemas-microsoft-com:office:office" xmlns:r="http://schemas.openxmlformats.org/officeDocument/2006/relationships" xmlns:m="http://schemas.openxmlformats.org/officeDocument/2006/math" xmlns:v="urn:schemas-microsoft-com:vml" xmlns:wp14="http://schemas.microsoft.com/office/word/2010/wordprocessingDrawing" xmlns:wp="http://schemas.openxmlformats.org/drawingml/2006/wordprocessingDrawing" xmlns:w10="urn:schemas-microsoft-com:office:word" xmlns:w="http://schemas.openxmlformats.org/wordprocessingml/2006/main" xmlns:w14="http://schemas.microsoft.com/office/word/2010/wordml" xmlns:w15="http://schemas.microsoft.com/office/word/2012/wordml" xmlns:wpg="http://schemas.microsoft.com/office/word/2010/wordprocessingGroup" xmlns:wpi="http://schemas.microsoft.com/office/word/2010/wordprocessingInk" xmlns:wne="http://schemas.microsoft.com/office/word/2006/wordml" xmlns:wps="http://schemas.microsoft.com/office/word/2010/wordprocessingShape" mc:Ignorable="w14 w15 wp14">
   <w:abstractNum w:abstractNumId="0" w15:restartNumberingAfterBreak="0">
+    <w:nsid w:val="135E359C"/>
+    <w:multiLevelType w:val="hybridMultilevel"/>
+    <w:tmpl w:val="C2863408"/>
+    <w:lvl w:ilvl="0" w:tplc="0C070001">
+      <w:start w:val="1"/>
+      <w:numFmt w:val="bullet"/>
+      <w:lvlText w:val=""/>
+      <w:lvlJc w:val="left"/>
+      <w:pPr>
+        <w:ind w:left="720" w:hanging="360"/>
+      </w:pPr>
+      <w:rPr>
+        <w:rFonts w:ascii="Symbol" w:hAnsi="Symbol" w:hint="default"/>
+      </w:rPr>
+    </w:lvl>
+    <w:lvl w:ilvl="1" w:tplc="0C070003" w:tentative="1">
+      <w:start w:val="1"/>
+      <w:numFmt w:val="bullet"/>
+      <w:lvlText w:val="o"/>
+      <w:lvlJc w:val="left"/>
+      <w:pPr>
+        <w:ind w:left="1440" w:hanging="360"/>
+      </w:pPr>
+      <w:rPr>
+        <w:rFonts w:ascii="Courier New" w:hAnsi="Courier New" w:cs="Courier New" w:hint="default"/>
+      </w:rPr>
+    </w:lvl>
+    <w:lvl w:ilvl="2" w:tplc="0C070005" w:tentative="1">
+      <w:start w:val="1"/>
+      <w:numFmt w:val="bullet"/>
+      <w:lvlText w:val=""/>
+      <w:lvlJc w:val="left"/>
+      <w:pPr>
+        <w:ind w:left="2160" w:hanging="360"/>
+      </w:pPr>
+      <w:rPr>
+        <w:rFonts w:ascii="Wingdings" w:hAnsi="Wingdings" w:hint="default"/>
+      </w:rPr>
+    </w:lvl>
+    <w:lvl w:ilvl="3" w:tplc="0C070001" w:tentative="1">
+      <w:start w:val="1"/>
+      <w:numFmt w:val="bullet"/>
+      <w:lvlText w:val=""/>
+      <w:lvlJc w:val="left"/>
+      <w:pPr>
+        <w:ind w:left="2880" w:hanging="360"/>
+      </w:pPr>
+      <w:rPr>
+        <w:rFonts w:ascii="Symbol" w:hAnsi="Symbol" w:hint="default"/>
+      </w:rPr>
+    </w:lvl>
+    <w:lvl w:ilvl="4" w:tplc="0C070003" w:tentative="1">
+      <w:start w:val="1"/>
+      <w:numFmt w:val="bullet"/>
+      <w:lvlText w:val="o"/>
+      <w:lvlJc w:val="left"/>
+      <w:pPr>
+        <w:ind w:left="3600" w:hanging="360"/>
+      </w:pPr>
+      <w:rPr>
+        <w:rFonts w:ascii="Courier New" w:hAnsi="Courier New" w:cs="Courier New" w:hint="default"/>
+      </w:rPr>
+    </w:lvl>
+    <w:lvl w:ilvl="5" w:tplc="0C070005" w:tentative="1">
+      <w:start w:val="1"/>
+      <w:numFmt w:val="bullet"/>
+      <w:lvlText w:val=""/>
+      <w:lvlJc w:val="left"/>
+      <w:pPr>
+        <w:ind w:left="4320" w:hanging="360"/>
+      </w:pPr>
+      <w:rPr>
+        <w:rFonts w:ascii="Wingdings" w:hAnsi="Wingdings" w:hint="default"/>
+      </w:rPr>
+    </w:lvl>
+    <w:lvl w:ilvl="6" w:tplc="0C070001" w:tentative="1">
+      <w:start w:val="1"/>
+      <w:numFmt w:val="bullet"/>
+      <w:lvlText w:val=""/>
+      <w:lvlJc w:val="left"/>
+      <w:pPr>
+        <w:ind w:left="5040" w:hanging="360"/>
+      </w:pPr>
+      <w:rPr>
+        <w:rFonts w:ascii="Symbol" w:hAnsi="Symbol" w:hint="default"/>
+      </w:rPr>
+    </w:lvl>
+    <w:lvl w:ilvl="7" w:tplc="0C070003" w:tentative="1">
+      <w:start w:val="1"/>
+      <w:numFmt w:val="bullet"/>
+      <w:lvlText w:val="o"/>
+      <w:lvlJc w:val="left"/>
+      <w:pPr>
+        <w:ind w:left="5760" w:hanging="360"/>
+      </w:pPr>
+      <w:rPr>
+        <w:rFonts w:ascii="Courier New" w:hAnsi="Courier New" w:cs="Courier New" w:hint="default"/>
+      </w:rPr>
+    </w:lvl>
+    <w:lvl w:ilvl="8" w:tplc="0C070005" w:tentative="1">
+      <w:start w:val="1"/>
+      <w:numFmt w:val="bullet"/>
+      <w:lvlText w:val=""/>
+      <w:lvlJc w:val="left"/>
+      <w:pPr>
+        <w:ind w:left="6480" w:hanging="360"/>
+      </w:pPr>
+      <w:rPr>
+        <w:rFonts w:ascii="Wingdings" w:hAnsi="Wingdings" w:hint="default"/>
+      </w:rPr>
+    </w:lvl>
+  </w:abstractNum>
+  <w:abstractNum w:abstractNumId="1" w15:restartNumberingAfterBreak="0">
     <w:nsid w:val="18EE0B74"/>
     <w:multiLevelType w:val="multilevel"/>
     <w:tmpl w:val="0512C33C"/>
@@ -2390,7 +2718,7 @@
       </w:rPr>
     </w:lvl>
   </w:abstractNum>
-  <w:abstractNum w:abstractNumId="1" w15:restartNumberingAfterBreak="0">
+  <w:abstractNum w:abstractNumId="2" w15:restartNumberingAfterBreak="0">
     <w:nsid w:val="222E0A31"/>
     <w:multiLevelType w:val="multilevel"/>
     <w:tmpl w:val="69AA2DC6"/>
@@ -2539,7 +2867,120 @@
       </w:rPr>
     </w:lvl>
   </w:abstractNum>
-  <w:abstractNum w:abstractNumId="2" w15:restartNumberingAfterBreak="0">
+  <w:abstractNum w:abstractNumId="3" w15:restartNumberingAfterBreak="0">
+    <w:nsid w:val="3D505793"/>
+    <w:multiLevelType w:val="hybridMultilevel"/>
+    <w:tmpl w:val="CA801AEE"/>
+    <w:lvl w:ilvl="0" w:tplc="0C070001">
+      <w:start w:val="1"/>
+      <w:numFmt w:val="bullet"/>
+      <w:lvlText w:val=""/>
+      <w:lvlJc w:val="left"/>
+      <w:pPr>
+        <w:ind w:left="720" w:hanging="360"/>
+      </w:pPr>
+      <w:rPr>
+        <w:rFonts w:ascii="Symbol" w:hAnsi="Symbol" w:hint="default"/>
+      </w:rPr>
+    </w:lvl>
+    <w:lvl w:ilvl="1" w:tplc="0C070003">
+      <w:start w:val="1"/>
+      <w:numFmt w:val="bullet"/>
+      <w:lvlText w:val="o"/>
+      <w:lvlJc w:val="left"/>
+      <w:pPr>
+        <w:ind w:left="1440" w:hanging="360"/>
+      </w:pPr>
+      <w:rPr>
+        <w:rFonts w:ascii="Courier New" w:hAnsi="Courier New" w:cs="Courier New" w:hint="default"/>
+      </w:rPr>
+    </w:lvl>
+    <w:lvl w:ilvl="2" w:tplc="0C070005">
+      <w:start w:val="1"/>
+      <w:numFmt w:val="bullet"/>
+      <w:lvlText w:val=""/>
+      <w:lvlJc w:val="left"/>
+      <w:pPr>
+        <w:ind w:left="2160" w:hanging="360"/>
+      </w:pPr>
+      <w:rPr>
+        <w:rFonts w:ascii="Wingdings" w:hAnsi="Wingdings" w:hint="default"/>
+      </w:rPr>
+    </w:lvl>
+    <w:lvl w:ilvl="3" w:tplc="0C070001" w:tentative="1">
+      <w:start w:val="1"/>
+      <w:numFmt w:val="bullet"/>
+      <w:lvlText w:val=""/>
+      <w:lvlJc w:val="left"/>
+      <w:pPr>
+        <w:ind w:left="2880" w:hanging="360"/>
+      </w:pPr>
+      <w:rPr>
+        <w:rFonts w:ascii="Symbol" w:hAnsi="Symbol" w:hint="default"/>
+      </w:rPr>
+    </w:lvl>
+    <w:lvl w:ilvl="4" w:tplc="0C070003" w:tentative="1">
+      <w:start w:val="1"/>
+      <w:numFmt w:val="bullet"/>
+      <w:lvlText w:val="o"/>
+      <w:lvlJc w:val="left"/>
+      <w:pPr>
+        <w:ind w:left="3600" w:hanging="360"/>
+      </w:pPr>
+      <w:rPr>
+        <w:rFonts w:ascii="Courier New" w:hAnsi="Courier New" w:cs="Courier New" w:hint="default"/>
+      </w:rPr>
+    </w:lvl>
+    <w:lvl w:ilvl="5" w:tplc="0C070005" w:tentative="1">
+      <w:start w:val="1"/>
+      <w:numFmt w:val="bullet"/>
+      <w:lvlText w:val=""/>
+      <w:lvlJc w:val="left"/>
+      <w:pPr>
+        <w:ind w:left="4320" w:hanging="360"/>
+      </w:pPr>
+      <w:rPr>
+        <w:rFonts w:ascii="Wingdings" w:hAnsi="Wingdings" w:hint="default"/>
+      </w:rPr>
+    </w:lvl>
+    <w:lvl w:ilvl="6" w:tplc="0C070001" w:tentative="1">
+      <w:start w:val="1"/>
+      <w:numFmt w:val="bullet"/>
+      <w:lvlText w:val=""/>
+      <w:lvlJc w:val="left"/>
+      <w:pPr>
+        <w:ind w:left="5040" w:hanging="360"/>
+      </w:pPr>
+      <w:rPr>
+        <w:rFonts w:ascii="Symbol" w:hAnsi="Symbol" w:hint="default"/>
+      </w:rPr>
+    </w:lvl>
+    <w:lvl w:ilvl="7" w:tplc="0C070003" w:tentative="1">
+      <w:start w:val="1"/>
+      <w:numFmt w:val="bullet"/>
+      <w:lvlText w:val="o"/>
+      <w:lvlJc w:val="left"/>
+      <w:pPr>
+        <w:ind w:left="5760" w:hanging="360"/>
+      </w:pPr>
+      <w:rPr>
+        <w:rFonts w:ascii="Courier New" w:hAnsi="Courier New" w:cs="Courier New" w:hint="default"/>
+      </w:rPr>
+    </w:lvl>
+    <w:lvl w:ilvl="8" w:tplc="0C070005" w:tentative="1">
+      <w:start w:val="1"/>
+      <w:numFmt w:val="bullet"/>
+      <w:lvlText w:val=""/>
+      <w:lvlJc w:val="left"/>
+      <w:pPr>
+        <w:ind w:left="6480" w:hanging="360"/>
+      </w:pPr>
+      <w:rPr>
+        <w:rFonts w:ascii="Wingdings" w:hAnsi="Wingdings" w:hint="default"/>
+      </w:rPr>
+    </w:lvl>
+  </w:abstractNum>
+  <w:abstractNum w:abstractNumId="4" w15:restartNumberingAfterBreak="0">
     <w:nsid w:val="3F9D313C"/>
     <w:multiLevelType w:val="multilevel"/>
     <w:tmpl w:val="24F2C9EE"/>
@@ -2688,7 +3129,7 @@
       </w:rPr>
     </w:lvl>
   </w:abstractNum>
-  <w:abstractNum w:abstractNumId="3" w15:restartNumberingAfterBreak="0">
+  <w:abstractNum w:abstractNumId="5" w15:restartNumberingAfterBreak="0">
     <w:nsid w:val="55224E17"/>
     <w:multiLevelType w:val="multilevel"/>
     <w:tmpl w:val="3A182588"/>
@@ -2838,16 +3279,22 @@
     </w:lvl>
   </w:abstractNum>
   <w:num w:numId="1">
-    <w:abstractNumId w:val="3"/>
+    <w:abstractNumId w:val="5"/>
   </w:num>
   <w:num w:numId="2">
+    <w:abstractNumId w:val="2"/>
+  </w:num>
+  <w:num w:numId="3">
+    <w:abstractNumId w:val="4"/>
+  </w:num>
+  <w:num w:numId="4">
     <w:abstractNumId w:val="1"/>
   </w:num>
-  <w:num w:numId="3">
-    <w:abstractNumId w:val="2"/>
+  <w:num w:numId="5">
+    <w:abstractNumId w:val="0"/>
   </w:num>
-  <w:num w:numId="4">
-    <w:abstractNumId w:val="0"/>
+  <w:num w:numId="6">
+    <w:abstractNumId w:val="3"/>
   </w:num>
 </w:numbering>
 </file>
@@ -3465,6 +3912,17 @@
       <w:bCs/>
     </w:rPr>
   </w:style>
+  <w:style w:type="paragraph" w:styleId="Listenabsatz">
+    <w:name w:val="List Paragraph"/>
+    <w:basedOn w:val="Standard"/>
+    <w:uiPriority w:val="34"/>
+    <w:qFormat/>
+    <w:rsid w:val="00E23ACF"/>
+    <w:pPr>
+      <w:ind w:left="720"/>
+      <w:contextualSpacing/>
+    </w:pPr>
+  </w:style>
 </w:styles>
 </file>
 
@@ -3734,7 +4192,7 @@
 </file>
 
 <file path=customXml/itemProps1.xml><?xml version="1.0" encoding="utf-8"?>
-<ds:datastoreItem xmlns:ds="http://schemas.openxmlformats.org/officeDocument/2006/customXml" ds:itemID="{A406A6B1-904F-4AEE-AC97-372C92DA9981}">
+<ds:datastoreItem xmlns:ds="http://schemas.openxmlformats.org/officeDocument/2006/customXml" ds:itemID="{3F44476C-C9CB-4E6B-A407-D99D213C6C29}">
   <ds:schemaRefs>
     <ds:schemaRef ds:uri="http://schemas.openxmlformats.org/officeDocument/2006/bibliography"/>
   </ds:schemaRefs>

</xml_diff>

<commit_message>
jupiter is now able to stop rotating
</commit_message>
<xml_diff>
--- a/docs/SolarSystem.docx
+++ b/docs/SolarSystem.docx
@@ -1894,9 +1894,9 @@
       <w:r>
         <w:rPr>
           <w:rFonts w:ascii="Calibri" w:hAnsi="Calibri"/>
-          <w:highlight w:val="yellow"/>
-        </w:rPr>
-        <w:t>TODO</w:t>
+          <w:highlight w:val="green"/>
+        </w:rPr>
+        <w:t>DONE</w:t>
       </w:r>
     </w:p>
     <w:p>
@@ -1925,9 +1925,9 @@
       <w:r>
         <w:rPr>
           <w:rFonts w:ascii="Calibri" w:hAnsi="Calibri"/>
-          <w:highlight w:val="yellow"/>
-        </w:rPr>
-        <w:t>TODO</w:t>
+          <w:highlight w:val="green"/>
+        </w:rPr>
+        <w:t>DONE</w:t>
       </w:r>
     </w:p>
     <w:p>
@@ -2447,9 +2447,15 @@
     <w:p>
       <w:pPr>
         <w:pStyle w:val="berschrift2"/>
+        <w:rPr>
+          <w:lang w:val="en-GB"/>
+        </w:rPr>
       </w:pPr>
       <w:bookmarkStart w:id="6" w:name="_Toc436135926"/>
       <w:r>
+        <w:rPr>
+          <w:lang w:val="en-GB"/>
+        </w:rPr>
         <w:t>Pattern</w:t>
       </w:r>
     </w:p>
@@ -2473,12 +2479,13 @@
           <w:lang w:val="en-GB"/>
         </w:rPr>
       </w:pPr>
-      <w:bookmarkStart w:id="7" w:name="_GoBack"/>
-      <w:bookmarkEnd w:id="7"/>
     </w:p>
     <w:p>
       <w:pPr>
         <w:pStyle w:val="berschrift3"/>
+        <w:rPr>
+          <w:lang w:val="en-GB"/>
+        </w:rPr>
       </w:pPr>
       <w:hyperlink r:id="rId10" w:history="1">
         <w:r>
@@ -2486,6 +2493,7 @@
             <w:rStyle w:val="Hyperlink"/>
             <w:color w:val="1F4D78" w:themeColor="accent1" w:themeShade="7F"/>
             <w:u w:val="none"/>
+            <w:lang w:val="en-GB"/>
           </w:rPr>
           <w:t>Chain-of-responsibility pattern</w:t>
         </w:r>
@@ -2528,25 +2536,11 @@
     </w:p>
     <w:p/>
     <w:p>
-      <w:pPr>
-        <w:rPr>
-          <w:lang w:val="en-GB"/>
-        </w:rPr>
-      </w:pPr>
-      <w:r>
-        <w:rPr>
-          <w:lang w:val="en-GB"/>
-        </w:rPr>
+      <w:r>
         <w:t>Beispiel: Sonne</w:t>
       </w:r>
     </w:p>
-    <w:p>
-      <w:pPr>
-        <w:rPr>
-          <w:lang w:val="en-GB"/>
-        </w:rPr>
-      </w:pPr>
-    </w:p>
+    <w:p/>
     <w:p>
       <w:pPr>
         <w:pStyle w:val="HTMLVorformatiert"/>
@@ -2884,11 +2878,11 @@
       <w:pPr>
         <w:pStyle w:val="berschrift2"/>
       </w:pPr>
-      <w:bookmarkStart w:id="8" w:name="_Toc436135927"/>
+      <w:bookmarkStart w:id="7" w:name="_Toc436135927"/>
       <w:r>
         <w:t>Ein Planet hat zumindest einen Mond, der sich zusätzlich um seinen Planeten bewegt</w:t>
       </w:r>
-      <w:bookmarkEnd w:id="8"/>
+      <w:bookmarkEnd w:id="7"/>
       <w:r>
         <w:t xml:space="preserve"> </w:t>
       </w:r>
@@ -3085,7 +3079,7 @@
           <w:color w:val="000000"/>
         </w:rPr>
       </w:pPr>
-      <w:bookmarkStart w:id="9" w:name="_Toc436135928"/>
+      <w:bookmarkStart w:id="8" w:name="_Toc436135928"/>
       <w:r>
         <w:lastRenderedPageBreak/>
         <w:t xml:space="preserve">Zumindest 2 Planeten, die sich um die eigene Achse und in </w:t>
@@ -3096,7 +3090,7 @@
       <w:r>
         <w:t xml:space="preserve"> Bahnen um den Zentralstern drehen</w:t>
       </w:r>
-      <w:bookmarkEnd w:id="9"/>
+      <w:bookmarkEnd w:id="8"/>
       <w:r>
         <w:rPr>
           <w:color w:val="000000"/>
@@ -3106,10 +3100,7 @@
     </w:p>
     <w:p>
       <w:r>
-        <w:t xml:space="preserve">Siehe </w:t>
-      </w:r>
-      <w:r>
-        <w:t>Codeausschnitt</w:t>
+        <w:t>Siehe Codeausschnitt</w:t>
       </w:r>
     </w:p>
     <w:p/>
@@ -3125,7 +3116,6 @@
         <w:shd w:val="clear" w:color="auto" w:fill="FFFFFF"/>
         <w:rPr>
           <w:color w:val="000000"/>
-          <w:lang w:val="en-GB"/>
         </w:rPr>
       </w:pPr>
       <w:r>
@@ -3133,35 +3123,30 @@
           <w:b/>
           <w:bCs/>
           <w:color w:val="000080"/>
-          <w:lang w:val="en-GB"/>
         </w:rPr>
         <w:t xml:space="preserve">def </w:t>
       </w:r>
       <w:r>
         <w:rPr>
           <w:color w:val="000000"/>
-          <w:lang w:val="en-GB"/>
         </w:rPr>
         <w:t>loadEarth(</w:t>
       </w:r>
       <w:r>
         <w:rPr>
           <w:color w:val="94558D"/>
-          <w:lang w:val="en-GB"/>
         </w:rPr>
         <w:t>self</w:t>
       </w:r>
       <w:r>
         <w:rPr>
           <w:color w:val="000000"/>
-          <w:lang w:val="en-GB"/>
         </w:rPr>
         <w:t>):</w:t>
       </w:r>
       <w:r>
         <w:rPr>
           <w:color w:val="000000"/>
-          <w:lang w:val="en-GB"/>
         </w:rPr>
         <w:br/>
         <w:t xml:space="preserve">    </w:t>
@@ -3171,7 +3156,6 @@
           <w:i/>
           <w:iCs/>
           <w:color w:val="808080"/>
-          <w:lang w:val="en-GB"/>
         </w:rPr>
         <w:t>#Hier wird die Erde an die Sonne/render (den Mittelpunkt) angehaengt</w:t>
       </w:r>
@@ -3180,7 +3164,6 @@
           <w:i/>
           <w:iCs/>
           <w:color w:val="808080"/>
-          <w:lang w:val="en-GB"/>
         </w:rPr>
         <w:br/>
         <w:t xml:space="preserve">    </w:t>
@@ -3188,14 +3171,12 @@
       <w:r>
         <w:rPr>
           <w:color w:val="94558D"/>
-          <w:lang w:val="en-GB"/>
         </w:rPr>
         <w:t>self</w:t>
       </w:r>
       <w:r>
         <w:rPr>
           <w:color w:val="000000"/>
-          <w:lang w:val="en-GB"/>
         </w:rPr>
         <w:t>.orbit_root_earth = render.attachNewNode(</w:t>
       </w:r>
@@ -3204,21 +3185,18 @@
           <w:b/>
           <w:bCs/>
           <w:color w:val="008000"/>
-          <w:lang w:val="en-GB"/>
         </w:rPr>
         <w:t>'orbit_root_earth'</w:t>
       </w:r>
       <w:r>
         <w:rPr>
           <w:color w:val="000000"/>
-          <w:lang w:val="en-GB"/>
         </w:rPr>
         <w:t>)</w:t>
       </w:r>
       <w:r>
         <w:rPr>
           <w:color w:val="000000"/>
-          <w:lang w:val="en-GB"/>
         </w:rPr>
         <w:br/>
         <w:t xml:space="preserve">    </w:t>
@@ -3228,7 +3206,6 @@
           <w:i/>
           <w:iCs/>
           <w:color w:val="808080"/>
-          <w:lang w:val="en-GB"/>
         </w:rPr>
         <w:t># Load earth</w:t>
       </w:r>
@@ -3237,7 +3214,6 @@
           <w:i/>
           <w:iCs/>
           <w:color w:val="808080"/>
-          <w:lang w:val="en-GB"/>
         </w:rPr>
         <w:br/>
         <w:t xml:space="preserve">    </w:t>
@@ -3245,14 +3221,12 @@
       <w:r>
         <w:rPr>
           <w:color w:val="94558D"/>
-          <w:lang w:val="en-GB"/>
         </w:rPr>
         <w:t>self</w:t>
       </w:r>
       <w:r>
         <w:rPr>
           <w:color w:val="000000"/>
-          <w:lang w:val="en-GB"/>
         </w:rPr>
         <w:t>.earth = loader.loadModel(</w:t>
       </w:r>
@@ -3261,21 +3235,18 @@
           <w:b/>
           <w:bCs/>
           <w:color w:val="008000"/>
-          <w:lang w:val="en-GB"/>
         </w:rPr>
         <w:t>"../../models/planet_sphere"</w:t>
       </w:r>
       <w:r>
         <w:rPr>
           <w:color w:val="000000"/>
-          <w:lang w:val="en-GB"/>
         </w:rPr>
         <w:t>)</w:t>
       </w:r>
       <w:r>
         <w:rPr>
           <w:color w:val="000000"/>
-          <w:lang w:val="en-GB"/>
         </w:rPr>
         <w:br/>
         <w:t xml:space="preserve">    </w:t>
@@ -3283,14 +3254,12 @@
       <w:r>
         <w:rPr>
           <w:color w:val="94558D"/>
-          <w:lang w:val="en-GB"/>
         </w:rPr>
         <w:t>self</w:t>
       </w:r>
       <w:r>
         <w:rPr>
           <w:color w:val="000000"/>
-          <w:lang w:val="en-GB"/>
         </w:rPr>
         <w:t>.earth_tex = loader.loadTexture(</w:t>
       </w:r>
@@ -3299,21 +3268,18 @@
           <w:b/>
           <w:bCs/>
           <w:color w:val="008000"/>
-          <w:lang w:val="en-GB"/>
         </w:rPr>
         <w:t>"../../models/earth_1k_tex.jpg"</w:t>
       </w:r>
       <w:r>
         <w:rPr>
           <w:color w:val="000000"/>
-          <w:lang w:val="en-GB"/>
         </w:rPr>
         <w:t>)</w:t>
       </w:r>
       <w:r>
         <w:rPr>
           <w:color w:val="000000"/>
-          <w:lang w:val="en-GB"/>
         </w:rPr>
         <w:br/>
         <w:t xml:space="preserve">    </w:t>
@@ -3321,49 +3287,42 @@
       <w:r>
         <w:rPr>
           <w:color w:val="94558D"/>
-          <w:lang w:val="en-GB"/>
         </w:rPr>
         <w:t>self</w:t>
       </w:r>
       <w:r>
         <w:rPr>
           <w:color w:val="000000"/>
-          <w:lang w:val="en-GB"/>
         </w:rPr>
         <w:t>.earth.setTexture(</w:t>
       </w:r>
       <w:r>
         <w:rPr>
           <w:color w:val="94558D"/>
-          <w:lang w:val="en-GB"/>
         </w:rPr>
         <w:t>self</w:t>
       </w:r>
       <w:r>
         <w:rPr>
           <w:color w:val="000000"/>
-          <w:lang w:val="en-GB"/>
         </w:rPr>
         <w:t xml:space="preserve">.earth_tex, </w:t>
       </w:r>
       <w:r>
         <w:rPr>
           <w:color w:val="0000FF"/>
-          <w:lang w:val="en-GB"/>
         </w:rPr>
         <w:t>1</w:t>
       </w:r>
       <w:r>
         <w:rPr>
           <w:color w:val="000000"/>
-          <w:lang w:val="en-GB"/>
         </w:rPr>
         <w:t>)</w:t>
       </w:r>
       <w:r>
         <w:rPr>
           <w:color w:val="000000"/>
-          <w:lang w:val="en-GB"/>
         </w:rPr>
         <w:br/>
         <w:t xml:space="preserve">    </w:t>
@@ -3371,35 +3330,30 @@
       <w:r>
         <w:rPr>
           <w:color w:val="94558D"/>
-          <w:lang w:val="en-GB"/>
         </w:rPr>
         <w:t>self</w:t>
       </w:r>
       <w:r>
         <w:rPr>
           <w:color w:val="000000"/>
-          <w:lang w:val="en-GB"/>
         </w:rPr>
         <w:t>.earth.reparentTo(</w:t>
       </w:r>
       <w:r>
         <w:rPr>
           <w:color w:val="94558D"/>
-          <w:lang w:val="en-GB"/>
         </w:rPr>
         <w:t>self</w:t>
       </w:r>
       <w:r>
         <w:rPr>
           <w:color w:val="000000"/>
-          <w:lang w:val="en-GB"/>
         </w:rPr>
         <w:t>.orbit_root_earth)</w:t>
       </w:r>
       <w:r>
         <w:rPr>
           <w:color w:val="000000"/>
-          <w:lang w:val="en-GB"/>
         </w:rPr>
         <w:br/>
         <w:t xml:space="preserve">    </w:t>
@@ -3407,35 +3361,30 @@
       <w:r>
         <w:rPr>
           <w:color w:val="94558D"/>
-          <w:lang w:val="en-GB"/>
         </w:rPr>
         <w:t>self</w:t>
       </w:r>
       <w:r>
         <w:rPr>
           <w:color w:val="000000"/>
-          <w:lang w:val="en-GB"/>
         </w:rPr>
         <w:t>.earth.setScale(</w:t>
       </w:r>
       <w:r>
         <w:rPr>
           <w:color w:val="94558D"/>
-          <w:lang w:val="en-GB"/>
         </w:rPr>
         <w:t>self</w:t>
       </w:r>
       <w:r>
         <w:rPr>
           <w:color w:val="000000"/>
-          <w:lang w:val="en-GB"/>
         </w:rPr>
         <w:t>.sizescale)</w:t>
       </w:r>
       <w:r>
         <w:rPr>
           <w:color w:val="000000"/>
-          <w:lang w:val="en-GB"/>
         </w:rPr>
         <w:br/>
         <w:t xml:space="preserve">    </w:t>
@@ -3443,63 +3392,54 @@
       <w:r>
         <w:rPr>
           <w:color w:val="94558D"/>
-          <w:lang w:val="en-GB"/>
         </w:rPr>
         <w:t>self</w:t>
       </w:r>
       <w:r>
         <w:rPr>
           <w:color w:val="000000"/>
-          <w:lang w:val="en-GB"/>
         </w:rPr>
         <w:t>.earth.setPos(</w:t>
       </w:r>
       <w:r>
         <w:rPr>
           <w:color w:val="94558D"/>
-          <w:lang w:val="en-GB"/>
         </w:rPr>
         <w:t>self</w:t>
       </w:r>
       <w:r>
         <w:rPr>
           <w:color w:val="000000"/>
-          <w:lang w:val="en-GB"/>
         </w:rPr>
         <w:t xml:space="preserve">.orbitscale, </w:t>
       </w:r>
       <w:r>
         <w:rPr>
           <w:color w:val="0000FF"/>
-          <w:lang w:val="en-GB"/>
         </w:rPr>
         <w:t>0</w:t>
       </w:r>
       <w:r>
         <w:rPr>
           <w:color w:val="000000"/>
-          <w:lang w:val="en-GB"/>
         </w:rPr>
         <w:t xml:space="preserve">, </w:t>
       </w:r>
       <w:r>
         <w:rPr>
           <w:color w:val="0000FF"/>
-          <w:lang w:val="en-GB"/>
         </w:rPr>
         <w:t>0</w:t>
       </w:r>
       <w:r>
         <w:rPr>
           <w:color w:val="000000"/>
-          <w:lang w:val="en-GB"/>
         </w:rPr>
         <w:t>)</w:t>
       </w:r>
       <w:r>
         <w:rPr>
           <w:color w:val="000000"/>
-          <w:lang w:val="en-GB"/>
         </w:rPr>
         <w:br/>
       </w:r>
@@ -3508,7 +3448,6 @@
           <w:i/>
           <w:iCs/>
           <w:color w:val="808080"/>
-          <w:lang w:val="en-GB"/>
         </w:rPr>
         <w:t># end loadEarth</w:t>
       </w:r>
@@ -3517,7 +3456,6 @@
           <w:i/>
           <w:iCs/>
           <w:color w:val="808080"/>
-          <w:lang w:val="en-GB"/>
         </w:rPr>
         <w:br/>
       </w:r>
@@ -3526,7 +3464,6 @@
           <w:i/>
           <w:iCs/>
           <w:color w:val="808080"/>
-          <w:lang w:val="en-GB"/>
         </w:rPr>
         <w:br/>
       </w:r>
@@ -3535,35 +3472,30 @@
           <w:b/>
           <w:bCs/>
           <w:color w:val="000080"/>
-          <w:lang w:val="en-GB"/>
         </w:rPr>
         <w:t xml:space="preserve">def </w:t>
       </w:r>
       <w:r>
         <w:rPr>
           <w:color w:val="000000"/>
-          <w:lang w:val="en-GB"/>
         </w:rPr>
         <w:t>rotateEarth(</w:t>
       </w:r>
       <w:r>
         <w:rPr>
           <w:color w:val="94558D"/>
-          <w:lang w:val="en-GB"/>
         </w:rPr>
         <w:t>self</w:t>
       </w:r>
       <w:r>
         <w:rPr>
           <w:color w:val="000000"/>
-          <w:lang w:val="en-GB"/>
         </w:rPr>
         <w:t>):</w:t>
       </w:r>
       <w:r>
         <w:rPr>
           <w:color w:val="000000"/>
-          <w:lang w:val="en-GB"/>
         </w:rPr>
         <w:br/>
         <w:t xml:space="preserve">    </w:t>
@@ -3573,7 +3505,6 @@
           <w:i/>
           <w:iCs/>
           <w:color w:val="808080"/>
-          <w:lang w:val="en-GB"/>
         </w:rPr>
         <w:t># earth</w:t>
       </w:r>
@@ -3582,7 +3513,6 @@
           <w:i/>
           <w:iCs/>
           <w:color w:val="808080"/>
-          <w:lang w:val="en-GB"/>
         </w:rPr>
         <w:br/>
         <w:t xml:space="preserve">    </w:t>
@@ -3590,35 +3520,30 @@
       <w:r>
         <w:rPr>
           <w:color w:val="94558D"/>
-          <w:lang w:val="en-GB"/>
         </w:rPr>
         <w:t>self</w:t>
       </w:r>
       <w:r>
         <w:rPr>
           <w:color w:val="000000"/>
-          <w:lang w:val="en-GB"/>
         </w:rPr>
         <w:t xml:space="preserve">.orbit_period_earth = </w:t>
       </w:r>
       <w:r>
         <w:rPr>
           <w:color w:val="94558D"/>
-          <w:lang w:val="en-GB"/>
         </w:rPr>
         <w:t>self</w:t>
       </w:r>
       <w:r>
         <w:rPr>
           <w:color w:val="000000"/>
-          <w:lang w:val="en-GB"/>
         </w:rPr>
         <w:t>.orbit_root_earth.hprInterval(</w:t>
       </w:r>
       <w:r>
         <w:rPr>
           <w:color w:val="000000"/>
-          <w:lang w:val="en-GB"/>
         </w:rPr>
         <w:br/>
         <w:t xml:space="preserve">        </w:t>
@@ -3626,63 +3551,54 @@
       <w:r>
         <w:rPr>
           <w:color w:val="94558D"/>
-          <w:lang w:val="en-GB"/>
         </w:rPr>
         <w:t>self</w:t>
       </w:r>
       <w:r>
         <w:rPr>
           <w:color w:val="000000"/>
-          <w:lang w:val="en-GB"/>
         </w:rPr>
         <w:t>.yearscale, (</w:t>
       </w:r>
       <w:r>
         <w:rPr>
           <w:color w:val="0000FF"/>
-          <w:lang w:val="en-GB"/>
         </w:rPr>
         <w:t>360</w:t>
       </w:r>
       <w:r>
         <w:rPr>
           <w:color w:val="000000"/>
-          <w:lang w:val="en-GB"/>
         </w:rPr>
         <w:t xml:space="preserve">, </w:t>
       </w:r>
       <w:r>
         <w:rPr>
           <w:color w:val="0000FF"/>
-          <w:lang w:val="en-GB"/>
         </w:rPr>
         <w:t>0</w:t>
       </w:r>
       <w:r>
         <w:rPr>
           <w:color w:val="000000"/>
-          <w:lang w:val="en-GB"/>
         </w:rPr>
         <w:t xml:space="preserve">, </w:t>
       </w:r>
       <w:r>
         <w:rPr>
           <w:color w:val="0000FF"/>
-          <w:lang w:val="en-GB"/>
         </w:rPr>
         <w:t>0</w:t>
       </w:r>
       <w:r>
         <w:rPr>
           <w:color w:val="000000"/>
-          <w:lang w:val="en-GB"/>
         </w:rPr>
         <w:t>))</w:t>
       </w:r>
       <w:r>
         <w:rPr>
           <w:color w:val="000000"/>
-          <w:lang w:val="en-GB"/>
         </w:rPr>
         <w:br/>
         <w:t xml:space="preserve">    </w:t>
@@ -3690,35 +3606,30 @@
       <w:r>
         <w:rPr>
           <w:color w:val="94558D"/>
-          <w:lang w:val="en-GB"/>
         </w:rPr>
         <w:t>self</w:t>
       </w:r>
       <w:r>
         <w:rPr>
           <w:color w:val="000000"/>
-          <w:lang w:val="en-GB"/>
         </w:rPr>
         <w:t xml:space="preserve">.day_period_earth = </w:t>
       </w:r>
       <w:r>
         <w:rPr>
           <w:color w:val="94558D"/>
-          <w:lang w:val="en-GB"/>
         </w:rPr>
         <w:t>self</w:t>
       </w:r>
       <w:r>
         <w:rPr>
           <w:color w:val="000000"/>
-          <w:lang w:val="en-GB"/>
         </w:rPr>
         <w:t>.earth.hprInterval(</w:t>
       </w:r>
       <w:r>
         <w:rPr>
           <w:color w:val="000000"/>
-          <w:lang w:val="en-GB"/>
         </w:rPr>
         <w:br/>
         <w:t xml:space="preserve">        </w:t>
@@ -3726,56 +3637,48 @@
       <w:r>
         <w:rPr>
           <w:color w:val="94558D"/>
-          <w:lang w:val="en-GB"/>
         </w:rPr>
         <w:t>self</w:t>
       </w:r>
       <w:r>
         <w:rPr>
           <w:color w:val="000000"/>
-          <w:lang w:val="en-GB"/>
         </w:rPr>
         <w:t>.dayscale, (</w:t>
       </w:r>
       <w:r>
         <w:rPr>
           <w:color w:val="0000FF"/>
-          <w:lang w:val="en-GB"/>
         </w:rPr>
         <w:t>360</w:t>
       </w:r>
       <w:r>
         <w:rPr>
           <w:color w:val="000000"/>
-          <w:lang w:val="en-GB"/>
         </w:rPr>
         <w:t xml:space="preserve">, </w:t>
       </w:r>
       <w:r>
         <w:rPr>
           <w:color w:val="0000FF"/>
-          <w:lang w:val="en-GB"/>
         </w:rPr>
         <w:t>0</w:t>
       </w:r>
       <w:r>
         <w:rPr>
           <w:color w:val="000000"/>
-          <w:lang w:val="en-GB"/>
         </w:rPr>
         <w:t xml:space="preserve">, </w:t>
       </w:r>
       <w:r>
         <w:rPr>
           <w:color w:val="0000FF"/>
-          <w:lang w:val="en-GB"/>
         </w:rPr>
         <w:t>0</w:t>
       </w:r>
       <w:r>
         <w:rPr>
           <w:color w:val="000000"/>
-          <w:lang w:val="en-GB"/>
         </w:rPr>
         <w:t>))</w:t>
       </w:r>
@@ -3792,7 +3695,6 @@
         <w:shd w:val="clear" w:color="auto" w:fill="FFFFFF"/>
         <w:rPr>
           <w:color w:val="000000"/>
-          <w:lang w:val="en-GB"/>
         </w:rPr>
       </w:pPr>
     </w:p>
@@ -3829,7 +3731,7 @@
           <w:color w:val="000000"/>
           <w:sz w:val="20"/>
           <w:szCs w:val="20"/>
-          <w:lang w:val="en-GB" w:eastAsia="de-AT"/>
+          <w:lang w:eastAsia="de-AT"/>
         </w:rPr>
       </w:pPr>
       <w:r>
@@ -3840,7 +3742,7 @@
           <w:color w:val="000080"/>
           <w:sz w:val="20"/>
           <w:szCs w:val="20"/>
-          <w:lang w:val="en-GB" w:eastAsia="de-AT"/>
+          <w:lang w:eastAsia="de-AT"/>
         </w:rPr>
         <w:t xml:space="preserve">def </w:t>
       </w:r>
@@ -3850,7 +3752,7 @@
           <w:color w:val="000000"/>
           <w:sz w:val="20"/>
           <w:szCs w:val="20"/>
-          <w:lang w:val="en-GB" w:eastAsia="de-AT"/>
+          <w:lang w:eastAsia="de-AT"/>
         </w:rPr>
         <w:t>loadMars(</w:t>
       </w:r>
@@ -3860,7 +3762,7 @@
           <w:color w:val="94558D"/>
           <w:sz w:val="20"/>
           <w:szCs w:val="20"/>
-          <w:lang w:val="en-GB" w:eastAsia="de-AT"/>
+          <w:lang w:eastAsia="de-AT"/>
         </w:rPr>
         <w:t>self</w:t>
       </w:r>
@@ -3870,7 +3772,7 @@
           <w:color w:val="000000"/>
           <w:sz w:val="20"/>
           <w:szCs w:val="20"/>
-          <w:lang w:val="en-GB" w:eastAsia="de-AT"/>
+          <w:lang w:eastAsia="de-AT"/>
         </w:rPr>
         <w:t>):</w:t>
       </w:r>
@@ -3880,7 +3782,7 @@
           <w:color w:val="000000"/>
           <w:sz w:val="20"/>
           <w:szCs w:val="20"/>
-          <w:lang w:val="en-GB" w:eastAsia="de-AT"/>
+          <w:lang w:eastAsia="de-AT"/>
         </w:rPr>
         <w:br/>
         <w:t xml:space="preserve">    </w:t>
@@ -3891,7 +3793,7 @@
           <w:color w:val="94558D"/>
           <w:sz w:val="20"/>
           <w:szCs w:val="20"/>
-          <w:lang w:val="en-GB" w:eastAsia="de-AT"/>
+          <w:lang w:eastAsia="de-AT"/>
         </w:rPr>
         <w:t>self</w:t>
       </w:r>
@@ -3901,7 +3803,7 @@
           <w:color w:val="000000"/>
           <w:sz w:val="20"/>
           <w:szCs w:val="20"/>
-          <w:lang w:val="en-GB" w:eastAsia="de-AT"/>
+          <w:lang w:eastAsia="de-AT"/>
         </w:rPr>
         <w:t>.orbit_root_mars = render.attachNewNode(</w:t>
       </w:r>
@@ -3913,7 +3815,7 @@
           <w:color w:val="008000"/>
           <w:sz w:val="20"/>
           <w:szCs w:val="20"/>
-          <w:lang w:val="en-GB" w:eastAsia="de-AT"/>
+          <w:lang w:eastAsia="de-AT"/>
         </w:rPr>
         <w:t>"orbit_root_mars"</w:t>
       </w:r>
@@ -3923,7 +3825,7 @@
           <w:color w:val="000000"/>
           <w:sz w:val="20"/>
           <w:szCs w:val="20"/>
-          <w:lang w:val="en-GB" w:eastAsia="de-AT"/>
+          <w:lang w:eastAsia="de-AT"/>
         </w:rPr>
         <w:t>)</w:t>
       </w:r>
@@ -3933,7 +3835,7 @@
           <w:color w:val="000000"/>
           <w:sz w:val="20"/>
           <w:szCs w:val="20"/>
-          <w:lang w:val="en-GB" w:eastAsia="de-AT"/>
+          <w:lang w:eastAsia="de-AT"/>
         </w:rPr>
         <w:br/>
       </w:r>
@@ -3943,7 +3845,7 @@
           <w:color w:val="000000"/>
           <w:sz w:val="20"/>
           <w:szCs w:val="20"/>
-          <w:lang w:val="en-GB" w:eastAsia="de-AT"/>
+          <w:lang w:eastAsia="de-AT"/>
         </w:rPr>
         <w:br/>
         <w:t xml:space="preserve">    </w:t>
@@ -3956,7 +3858,7 @@
           <w:color w:val="808080"/>
           <w:sz w:val="20"/>
           <w:szCs w:val="20"/>
-          <w:lang w:val="en-GB" w:eastAsia="de-AT"/>
+          <w:lang w:eastAsia="de-AT"/>
         </w:rPr>
         <w:t># Load Mars</w:t>
       </w:r>
@@ -3968,7 +3870,7 @@
           <w:color w:val="808080"/>
           <w:sz w:val="20"/>
           <w:szCs w:val="20"/>
-          <w:lang w:val="en-GB" w:eastAsia="de-AT"/>
+          <w:lang w:eastAsia="de-AT"/>
         </w:rPr>
         <w:br/>
         <w:t xml:space="preserve">    </w:t>
@@ -3979,7 +3881,7 @@
           <w:color w:val="94558D"/>
           <w:sz w:val="20"/>
           <w:szCs w:val="20"/>
-          <w:lang w:val="en-GB" w:eastAsia="de-AT"/>
+          <w:lang w:eastAsia="de-AT"/>
         </w:rPr>
         <w:t>self</w:t>
       </w:r>
@@ -3989,7 +3891,7 @@
           <w:color w:val="000000"/>
           <w:sz w:val="20"/>
           <w:szCs w:val="20"/>
-          <w:lang w:val="en-GB" w:eastAsia="de-AT"/>
+          <w:lang w:eastAsia="de-AT"/>
         </w:rPr>
         <w:t>.mars = loader.loadModel(</w:t>
       </w:r>
@@ -4001,7 +3903,7 @@
           <w:color w:val="008000"/>
           <w:sz w:val="20"/>
           <w:szCs w:val="20"/>
-          <w:lang w:val="en-GB" w:eastAsia="de-AT"/>
+          <w:lang w:eastAsia="de-AT"/>
         </w:rPr>
         <w:t>"../../models/planet_sphere"</w:t>
       </w:r>
@@ -4011,7 +3913,7 @@
           <w:color w:val="000000"/>
           <w:sz w:val="20"/>
           <w:szCs w:val="20"/>
-          <w:lang w:val="en-GB" w:eastAsia="de-AT"/>
+          <w:lang w:eastAsia="de-AT"/>
         </w:rPr>
         <w:t>)</w:t>
       </w:r>
@@ -4021,7 +3923,7 @@
           <w:color w:val="000000"/>
           <w:sz w:val="20"/>
           <w:szCs w:val="20"/>
-          <w:lang w:val="en-GB" w:eastAsia="de-AT"/>
+          <w:lang w:eastAsia="de-AT"/>
         </w:rPr>
         <w:br/>
         <w:t xml:space="preserve">    </w:t>
@@ -4032,7 +3934,7 @@
           <w:color w:val="94558D"/>
           <w:sz w:val="20"/>
           <w:szCs w:val="20"/>
-          <w:lang w:val="en-GB" w:eastAsia="de-AT"/>
+          <w:lang w:eastAsia="de-AT"/>
         </w:rPr>
         <w:t>self</w:t>
       </w:r>
@@ -4042,7 +3944,7 @@
           <w:color w:val="000000"/>
           <w:sz w:val="20"/>
           <w:szCs w:val="20"/>
-          <w:lang w:val="en-GB" w:eastAsia="de-AT"/>
+          <w:lang w:eastAsia="de-AT"/>
         </w:rPr>
         <w:t>.mars_tex = loader.loadTexture(</w:t>
       </w:r>
@@ -4054,7 +3956,7 @@
           <w:color w:val="008000"/>
           <w:sz w:val="20"/>
           <w:szCs w:val="20"/>
-          <w:lang w:val="en-GB" w:eastAsia="de-AT"/>
+          <w:lang w:eastAsia="de-AT"/>
         </w:rPr>
         <w:t>"../../models/mars_1k_tex.jpg"</w:t>
       </w:r>
@@ -4064,7 +3966,7 @@
           <w:color w:val="000000"/>
           <w:sz w:val="20"/>
           <w:szCs w:val="20"/>
-          <w:lang w:val="en-GB" w:eastAsia="de-AT"/>
+          <w:lang w:eastAsia="de-AT"/>
         </w:rPr>
         <w:t>)</w:t>
       </w:r>
@@ -4074,7 +3976,7 @@
           <w:color w:val="000000"/>
           <w:sz w:val="20"/>
           <w:szCs w:val="20"/>
-          <w:lang w:val="en-GB" w:eastAsia="de-AT"/>
+          <w:lang w:eastAsia="de-AT"/>
         </w:rPr>
         <w:br/>
         <w:t xml:space="preserve">    </w:t>
@@ -4085,7 +3987,7 @@
           <w:color w:val="94558D"/>
           <w:sz w:val="20"/>
           <w:szCs w:val="20"/>
-          <w:lang w:val="en-GB" w:eastAsia="de-AT"/>
+          <w:lang w:eastAsia="de-AT"/>
         </w:rPr>
         <w:t>self</w:t>
       </w:r>
@@ -4095,7 +3997,7 @@
           <w:color w:val="000000"/>
           <w:sz w:val="20"/>
           <w:szCs w:val="20"/>
-          <w:lang w:val="en-GB" w:eastAsia="de-AT"/>
+          <w:lang w:eastAsia="de-AT"/>
         </w:rPr>
         <w:t>.mars.setTexture(</w:t>
       </w:r>
@@ -4105,7 +4007,7 @@
           <w:color w:val="94558D"/>
           <w:sz w:val="20"/>
           <w:szCs w:val="20"/>
-          <w:lang w:val="en-GB" w:eastAsia="de-AT"/>
+          <w:lang w:eastAsia="de-AT"/>
         </w:rPr>
         <w:t>self</w:t>
       </w:r>
@@ -4115,7 +4017,7 @@
           <w:color w:val="000000"/>
           <w:sz w:val="20"/>
           <w:szCs w:val="20"/>
-          <w:lang w:val="en-GB" w:eastAsia="de-AT"/>
+          <w:lang w:eastAsia="de-AT"/>
         </w:rPr>
         <w:t xml:space="preserve">.mars_tex, </w:t>
       </w:r>
@@ -4125,7 +4027,7 @@
           <w:color w:val="0000FF"/>
           <w:sz w:val="20"/>
           <w:szCs w:val="20"/>
-          <w:lang w:val="en-GB" w:eastAsia="de-AT"/>
+          <w:lang w:eastAsia="de-AT"/>
         </w:rPr>
         <w:t>1</w:t>
       </w:r>
@@ -4135,7 +4037,7 @@
           <w:color w:val="000000"/>
           <w:sz w:val="20"/>
           <w:szCs w:val="20"/>
-          <w:lang w:val="en-GB" w:eastAsia="de-AT"/>
+          <w:lang w:eastAsia="de-AT"/>
         </w:rPr>
         <w:t>)</w:t>
       </w:r>
@@ -4145,7 +4047,7 @@
           <w:color w:val="000000"/>
           <w:sz w:val="20"/>
           <w:szCs w:val="20"/>
-          <w:lang w:val="en-GB" w:eastAsia="de-AT"/>
+          <w:lang w:eastAsia="de-AT"/>
         </w:rPr>
         <w:br/>
         <w:t xml:space="preserve">    </w:t>
@@ -4156,7 +4058,7 @@
           <w:color w:val="94558D"/>
           <w:sz w:val="20"/>
           <w:szCs w:val="20"/>
-          <w:lang w:val="en-GB" w:eastAsia="de-AT"/>
+          <w:lang w:eastAsia="de-AT"/>
         </w:rPr>
         <w:t>self</w:t>
       </w:r>
@@ -4166,7 +4068,7 @@
           <w:color w:val="000000"/>
           <w:sz w:val="20"/>
           <w:szCs w:val="20"/>
-          <w:lang w:val="en-GB" w:eastAsia="de-AT"/>
+          <w:lang w:eastAsia="de-AT"/>
         </w:rPr>
         <w:t>.mars.reparentTo(</w:t>
       </w:r>
@@ -4176,7 +4078,7 @@
           <w:color w:val="94558D"/>
           <w:sz w:val="20"/>
           <w:szCs w:val="20"/>
-          <w:lang w:val="en-GB" w:eastAsia="de-AT"/>
+          <w:lang w:eastAsia="de-AT"/>
         </w:rPr>
         <w:t>self</w:t>
       </w:r>
@@ -4186,7 +4088,7 @@
           <w:color w:val="000000"/>
           <w:sz w:val="20"/>
           <w:szCs w:val="20"/>
-          <w:lang w:val="en-GB" w:eastAsia="de-AT"/>
+          <w:lang w:eastAsia="de-AT"/>
         </w:rPr>
         <w:t>.orbit_root_mars)</w:t>
       </w:r>
@@ -4196,7 +4098,7 @@
           <w:color w:val="000000"/>
           <w:sz w:val="20"/>
           <w:szCs w:val="20"/>
-          <w:lang w:val="en-GB" w:eastAsia="de-AT"/>
+          <w:lang w:eastAsia="de-AT"/>
         </w:rPr>
         <w:br/>
         <w:t xml:space="preserve">    </w:t>
@@ -4207,7 +4109,7 @@
           <w:color w:val="94558D"/>
           <w:sz w:val="20"/>
           <w:szCs w:val="20"/>
-          <w:lang w:val="en-GB" w:eastAsia="de-AT"/>
+          <w:lang w:eastAsia="de-AT"/>
         </w:rPr>
         <w:t>self</w:t>
       </w:r>
@@ -4217,7 +4119,7 @@
           <w:color w:val="000000"/>
           <w:sz w:val="20"/>
           <w:szCs w:val="20"/>
-          <w:lang w:val="en-GB" w:eastAsia="de-AT"/>
+          <w:lang w:eastAsia="de-AT"/>
         </w:rPr>
         <w:t>.mars.setPos(</w:t>
       </w:r>
@@ -4227,7 +4129,7 @@
           <w:color w:val="0000FF"/>
           <w:sz w:val="20"/>
           <w:szCs w:val="20"/>
-          <w:lang w:val="en-GB" w:eastAsia="de-AT"/>
+          <w:lang w:eastAsia="de-AT"/>
         </w:rPr>
         <w:t xml:space="preserve">1.52 </w:t>
       </w:r>
@@ -4237,7 +4139,7 @@
           <w:color w:val="000000"/>
           <w:sz w:val="20"/>
           <w:szCs w:val="20"/>
-          <w:lang w:val="en-GB" w:eastAsia="de-AT"/>
+          <w:lang w:eastAsia="de-AT"/>
         </w:rPr>
         <w:t xml:space="preserve">* </w:t>
       </w:r>
@@ -4247,7 +4149,7 @@
           <w:color w:val="94558D"/>
           <w:sz w:val="20"/>
           <w:szCs w:val="20"/>
-          <w:lang w:val="en-GB" w:eastAsia="de-AT"/>
+          <w:lang w:eastAsia="de-AT"/>
         </w:rPr>
         <w:t>self</w:t>
       </w:r>
@@ -4257,7 +4159,7 @@
           <w:color w:val="000000"/>
           <w:sz w:val="20"/>
           <w:szCs w:val="20"/>
-          <w:lang w:val="en-GB" w:eastAsia="de-AT"/>
+          <w:lang w:eastAsia="de-AT"/>
         </w:rPr>
         <w:t xml:space="preserve">.orbitscale, </w:t>
       </w:r>
@@ -4267,7 +4169,7 @@
           <w:color w:val="0000FF"/>
           <w:sz w:val="20"/>
           <w:szCs w:val="20"/>
-          <w:lang w:val="en-GB" w:eastAsia="de-AT"/>
+          <w:lang w:eastAsia="de-AT"/>
         </w:rPr>
         <w:t>0</w:t>
       </w:r>
@@ -4277,7 +4179,7 @@
           <w:color w:val="000000"/>
           <w:sz w:val="20"/>
           <w:szCs w:val="20"/>
-          <w:lang w:val="en-GB" w:eastAsia="de-AT"/>
+          <w:lang w:eastAsia="de-AT"/>
         </w:rPr>
         <w:t xml:space="preserve">, </w:t>
       </w:r>
@@ -4287,7 +4189,7 @@
           <w:color w:val="0000FF"/>
           <w:sz w:val="20"/>
           <w:szCs w:val="20"/>
-          <w:lang w:val="en-GB" w:eastAsia="de-AT"/>
+          <w:lang w:eastAsia="de-AT"/>
         </w:rPr>
         <w:t>0</w:t>
       </w:r>
@@ -4297,7 +4199,7 @@
           <w:color w:val="000000"/>
           <w:sz w:val="20"/>
           <w:szCs w:val="20"/>
-          <w:lang w:val="en-GB" w:eastAsia="de-AT"/>
+          <w:lang w:eastAsia="de-AT"/>
         </w:rPr>
         <w:t>)</w:t>
       </w:r>
@@ -4307,7 +4209,7 @@
           <w:color w:val="000000"/>
           <w:sz w:val="20"/>
           <w:szCs w:val="20"/>
-          <w:lang w:val="en-GB" w:eastAsia="de-AT"/>
+          <w:lang w:eastAsia="de-AT"/>
         </w:rPr>
         <w:br/>
         <w:t xml:space="preserve">    </w:t>
@@ -4318,7 +4220,7 @@
           <w:color w:val="94558D"/>
           <w:sz w:val="20"/>
           <w:szCs w:val="20"/>
-          <w:lang w:val="en-GB" w:eastAsia="de-AT"/>
+          <w:lang w:eastAsia="de-AT"/>
         </w:rPr>
         <w:t>self</w:t>
       </w:r>
@@ -4328,7 +4230,7 @@
           <w:color w:val="000000"/>
           <w:sz w:val="20"/>
           <w:szCs w:val="20"/>
-          <w:lang w:val="en-GB" w:eastAsia="de-AT"/>
+          <w:lang w:eastAsia="de-AT"/>
         </w:rPr>
         <w:t>.mars.setScale(</w:t>
       </w:r>
@@ -4338,7 +4240,7 @@
           <w:color w:val="0000FF"/>
           <w:sz w:val="20"/>
           <w:szCs w:val="20"/>
-          <w:lang w:val="en-GB" w:eastAsia="de-AT"/>
+          <w:lang w:eastAsia="de-AT"/>
         </w:rPr>
         <w:t xml:space="preserve">0.515 </w:t>
       </w:r>
@@ -4348,7 +4250,7 @@
           <w:color w:val="000000"/>
           <w:sz w:val="20"/>
           <w:szCs w:val="20"/>
-          <w:lang w:val="en-GB" w:eastAsia="de-AT"/>
+          <w:lang w:eastAsia="de-AT"/>
         </w:rPr>
         <w:t xml:space="preserve">* </w:t>
       </w:r>
@@ -4358,7 +4260,7 @@
           <w:color w:val="94558D"/>
           <w:sz w:val="20"/>
           <w:szCs w:val="20"/>
-          <w:lang w:val="en-GB" w:eastAsia="de-AT"/>
+          <w:lang w:eastAsia="de-AT"/>
         </w:rPr>
         <w:t>self</w:t>
       </w:r>
@@ -4368,7 +4270,7 @@
           <w:color w:val="000000"/>
           <w:sz w:val="20"/>
           <w:szCs w:val="20"/>
-          <w:lang w:val="en-GB" w:eastAsia="de-AT"/>
+          <w:lang w:eastAsia="de-AT"/>
         </w:rPr>
         <w:t>.sizescale)</w:t>
       </w:r>
@@ -4378,7 +4280,7 @@
           <w:color w:val="000000"/>
           <w:sz w:val="20"/>
           <w:szCs w:val="20"/>
-          <w:lang w:val="en-GB" w:eastAsia="de-AT"/>
+          <w:lang w:eastAsia="de-AT"/>
         </w:rPr>
         <w:br/>
       </w:r>
@@ -4388,7 +4290,7 @@
           <w:color w:val="000000"/>
           <w:sz w:val="20"/>
           <w:szCs w:val="20"/>
-          <w:lang w:val="en-GB" w:eastAsia="de-AT"/>
+          <w:lang w:eastAsia="de-AT"/>
         </w:rPr>
         <w:br/>
       </w:r>
@@ -4400,7 +4302,7 @@
           <w:color w:val="000080"/>
           <w:sz w:val="20"/>
           <w:szCs w:val="20"/>
-          <w:lang w:val="en-GB" w:eastAsia="de-AT"/>
+          <w:lang w:eastAsia="de-AT"/>
         </w:rPr>
         <w:t xml:space="preserve">def </w:t>
       </w:r>
@@ -4410,7 +4312,7 @@
           <w:color w:val="000000"/>
           <w:sz w:val="20"/>
           <w:szCs w:val="20"/>
-          <w:lang w:val="en-GB" w:eastAsia="de-AT"/>
+          <w:lang w:eastAsia="de-AT"/>
         </w:rPr>
         <w:t>rotateMars(</w:t>
       </w:r>
@@ -4420,7 +4322,7 @@
           <w:color w:val="94558D"/>
           <w:sz w:val="20"/>
           <w:szCs w:val="20"/>
-          <w:lang w:val="en-GB" w:eastAsia="de-AT"/>
+          <w:lang w:eastAsia="de-AT"/>
         </w:rPr>
         <w:t>self</w:t>
       </w:r>
@@ -4430,7 +4332,7 @@
           <w:color w:val="000000"/>
           <w:sz w:val="20"/>
           <w:szCs w:val="20"/>
-          <w:lang w:val="en-GB" w:eastAsia="de-AT"/>
+          <w:lang w:eastAsia="de-AT"/>
         </w:rPr>
         <w:t>):</w:t>
       </w:r>
@@ -4440,7 +4342,7 @@
           <w:color w:val="000000"/>
           <w:sz w:val="20"/>
           <w:szCs w:val="20"/>
-          <w:lang w:val="en-GB" w:eastAsia="de-AT"/>
+          <w:lang w:eastAsia="de-AT"/>
         </w:rPr>
         <w:br/>
         <w:t xml:space="preserve">    </w:t>
@@ -4451,7 +4353,7 @@
           <w:color w:val="94558D"/>
           <w:sz w:val="20"/>
           <w:szCs w:val="20"/>
-          <w:lang w:val="en-GB" w:eastAsia="de-AT"/>
+          <w:lang w:eastAsia="de-AT"/>
         </w:rPr>
         <w:t>self</w:t>
       </w:r>
@@ -4461,7 +4363,7 @@
           <w:color w:val="000000"/>
           <w:sz w:val="20"/>
           <w:szCs w:val="20"/>
-          <w:lang w:val="en-GB" w:eastAsia="de-AT"/>
+          <w:lang w:eastAsia="de-AT"/>
         </w:rPr>
         <w:t xml:space="preserve">.orbit_period_mars = </w:t>
       </w:r>
@@ -4471,7 +4373,7 @@
           <w:color w:val="94558D"/>
           <w:sz w:val="20"/>
           <w:szCs w:val="20"/>
-          <w:lang w:val="en-GB" w:eastAsia="de-AT"/>
+          <w:lang w:eastAsia="de-AT"/>
         </w:rPr>
         <w:t>self</w:t>
       </w:r>
@@ -4481,7 +4383,7 @@
           <w:color w:val="000000"/>
           <w:sz w:val="20"/>
           <w:szCs w:val="20"/>
-          <w:lang w:val="en-GB" w:eastAsia="de-AT"/>
+          <w:lang w:eastAsia="de-AT"/>
         </w:rPr>
         <w:t>.orbit_root_mars.hprInterval(</w:t>
       </w:r>
@@ -4491,7 +4393,7 @@
           <w:color w:val="000000"/>
           <w:sz w:val="20"/>
           <w:szCs w:val="20"/>
-          <w:lang w:val="en-GB" w:eastAsia="de-AT"/>
+          <w:lang w:eastAsia="de-AT"/>
         </w:rPr>
         <w:br/>
         <w:t xml:space="preserve">        (</w:t>
@@ -4502,7 +4404,7 @@
           <w:color w:val="0000FF"/>
           <w:sz w:val="20"/>
           <w:szCs w:val="20"/>
-          <w:lang w:val="en-GB" w:eastAsia="de-AT"/>
+          <w:lang w:eastAsia="de-AT"/>
         </w:rPr>
         <w:t xml:space="preserve">1.881 </w:t>
       </w:r>
@@ -4512,7 +4414,7 @@
           <w:color w:val="000000"/>
           <w:sz w:val="20"/>
           <w:szCs w:val="20"/>
-          <w:lang w:val="en-GB" w:eastAsia="de-AT"/>
+          <w:lang w:eastAsia="de-AT"/>
         </w:rPr>
         <w:t xml:space="preserve">* </w:t>
       </w:r>
@@ -4522,7 +4424,7 @@
           <w:color w:val="94558D"/>
           <w:sz w:val="20"/>
           <w:szCs w:val="20"/>
-          <w:lang w:val="en-GB" w:eastAsia="de-AT"/>
+          <w:lang w:eastAsia="de-AT"/>
         </w:rPr>
         <w:t>self</w:t>
       </w:r>
@@ -4532,7 +4434,7 @@
           <w:color w:val="000000"/>
           <w:sz w:val="20"/>
           <w:szCs w:val="20"/>
-          <w:lang w:val="en-GB" w:eastAsia="de-AT"/>
+          <w:lang w:eastAsia="de-AT"/>
         </w:rPr>
         <w:t>.yearscale), (</w:t>
       </w:r>
@@ -4542,7 +4444,7 @@
           <w:color w:val="0000FF"/>
           <w:sz w:val="20"/>
           <w:szCs w:val="20"/>
-          <w:lang w:val="en-GB" w:eastAsia="de-AT"/>
+          <w:lang w:eastAsia="de-AT"/>
         </w:rPr>
         <w:t>360</w:t>
       </w:r>
@@ -4552,7 +4454,7 @@
           <w:color w:val="000000"/>
           <w:sz w:val="20"/>
           <w:szCs w:val="20"/>
-          <w:lang w:val="en-GB" w:eastAsia="de-AT"/>
+          <w:lang w:eastAsia="de-AT"/>
         </w:rPr>
         <w:t xml:space="preserve">, </w:t>
       </w:r>
@@ -4562,7 +4464,7 @@
           <w:color w:val="0000FF"/>
           <w:sz w:val="20"/>
           <w:szCs w:val="20"/>
-          <w:lang w:val="en-GB" w:eastAsia="de-AT"/>
+          <w:lang w:eastAsia="de-AT"/>
         </w:rPr>
         <w:t>0</w:t>
       </w:r>
@@ -4572,7 +4474,7 @@
           <w:color w:val="000000"/>
           <w:sz w:val="20"/>
           <w:szCs w:val="20"/>
-          <w:lang w:val="en-GB" w:eastAsia="de-AT"/>
+          <w:lang w:eastAsia="de-AT"/>
         </w:rPr>
         <w:t xml:space="preserve">, </w:t>
       </w:r>
@@ -4582,7 +4484,7 @@
           <w:color w:val="0000FF"/>
           <w:sz w:val="20"/>
           <w:szCs w:val="20"/>
-          <w:lang w:val="en-GB" w:eastAsia="de-AT"/>
+          <w:lang w:eastAsia="de-AT"/>
         </w:rPr>
         <w:t>0</w:t>
       </w:r>
@@ -4592,7 +4494,7 @@
           <w:color w:val="000000"/>
           <w:sz w:val="20"/>
           <w:szCs w:val="20"/>
-          <w:lang w:val="en-GB" w:eastAsia="de-AT"/>
+          <w:lang w:eastAsia="de-AT"/>
         </w:rPr>
         <w:t>))</w:t>
       </w:r>
@@ -4602,7 +4504,7 @@
           <w:color w:val="000000"/>
           <w:sz w:val="20"/>
           <w:szCs w:val="20"/>
-          <w:lang w:val="en-GB" w:eastAsia="de-AT"/>
+          <w:lang w:eastAsia="de-AT"/>
         </w:rPr>
         <w:br/>
         <w:t xml:space="preserve">    </w:t>
@@ -4613,7 +4515,7 @@
           <w:color w:val="94558D"/>
           <w:sz w:val="20"/>
           <w:szCs w:val="20"/>
-          <w:lang w:val="en-GB" w:eastAsia="de-AT"/>
+          <w:lang w:eastAsia="de-AT"/>
         </w:rPr>
         <w:t>self</w:t>
       </w:r>
@@ -4623,7 +4525,7 @@
           <w:color w:val="000000"/>
           <w:sz w:val="20"/>
           <w:szCs w:val="20"/>
-          <w:lang w:val="en-GB" w:eastAsia="de-AT"/>
+          <w:lang w:eastAsia="de-AT"/>
         </w:rPr>
         <w:t xml:space="preserve">.day_period_mars = </w:t>
       </w:r>
@@ -4633,7 +4535,7 @@
           <w:color w:val="94558D"/>
           <w:sz w:val="20"/>
           <w:szCs w:val="20"/>
-          <w:lang w:val="en-GB" w:eastAsia="de-AT"/>
+          <w:lang w:eastAsia="de-AT"/>
         </w:rPr>
         <w:t>self</w:t>
       </w:r>
@@ -4643,7 +4545,7 @@
           <w:color w:val="000000"/>
           <w:sz w:val="20"/>
           <w:szCs w:val="20"/>
-          <w:lang w:val="en-GB" w:eastAsia="de-AT"/>
+          <w:lang w:eastAsia="de-AT"/>
         </w:rPr>
         <w:t>.mars.hprInterval(</w:t>
       </w:r>
@@ -4653,7 +4555,7 @@
           <w:color w:val="000000"/>
           <w:sz w:val="20"/>
           <w:szCs w:val="20"/>
-          <w:lang w:val="en-GB" w:eastAsia="de-AT"/>
+          <w:lang w:eastAsia="de-AT"/>
         </w:rPr>
         <w:br/>
         <w:t xml:space="preserve">        (</w:t>
@@ -4664,7 +4566,7 @@
           <w:color w:val="0000FF"/>
           <w:sz w:val="20"/>
           <w:szCs w:val="20"/>
-          <w:lang w:val="en-GB" w:eastAsia="de-AT"/>
+          <w:lang w:eastAsia="de-AT"/>
         </w:rPr>
         <w:t xml:space="preserve">1.03 </w:t>
       </w:r>
@@ -4674,7 +4576,7 @@
           <w:color w:val="000000"/>
           <w:sz w:val="20"/>
           <w:szCs w:val="20"/>
-          <w:lang w:val="en-GB" w:eastAsia="de-AT"/>
+          <w:lang w:eastAsia="de-AT"/>
         </w:rPr>
         <w:t xml:space="preserve">* </w:t>
       </w:r>
@@ -4684,7 +4586,7 @@
           <w:color w:val="94558D"/>
           <w:sz w:val="20"/>
           <w:szCs w:val="20"/>
-          <w:lang w:val="en-GB" w:eastAsia="de-AT"/>
+          <w:lang w:eastAsia="de-AT"/>
         </w:rPr>
         <w:t>self</w:t>
       </w:r>
@@ -4694,7 +4596,7 @@
           <w:color w:val="000000"/>
           <w:sz w:val="20"/>
           <w:szCs w:val="20"/>
-          <w:lang w:val="en-GB" w:eastAsia="de-AT"/>
+          <w:lang w:eastAsia="de-AT"/>
         </w:rPr>
         <w:t>.dayscale), (</w:t>
       </w:r>
@@ -4704,7 +4606,7 @@
           <w:color w:val="0000FF"/>
           <w:sz w:val="20"/>
           <w:szCs w:val="20"/>
-          <w:lang w:val="en-GB" w:eastAsia="de-AT"/>
+          <w:lang w:eastAsia="de-AT"/>
         </w:rPr>
         <w:t>360</w:t>
       </w:r>
@@ -4714,7 +4616,7 @@
           <w:color w:val="000000"/>
           <w:sz w:val="20"/>
           <w:szCs w:val="20"/>
-          <w:lang w:val="en-GB" w:eastAsia="de-AT"/>
+          <w:lang w:eastAsia="de-AT"/>
         </w:rPr>
         <w:t xml:space="preserve">, </w:t>
       </w:r>
@@ -4724,7 +4626,7 @@
           <w:color w:val="0000FF"/>
           <w:sz w:val="20"/>
           <w:szCs w:val="20"/>
-          <w:lang w:val="en-GB" w:eastAsia="de-AT"/>
+          <w:lang w:eastAsia="de-AT"/>
         </w:rPr>
         <w:t>0</w:t>
       </w:r>
@@ -4734,7 +4636,7 @@
           <w:color w:val="000000"/>
           <w:sz w:val="20"/>
           <w:szCs w:val="20"/>
-          <w:lang w:val="en-GB" w:eastAsia="de-AT"/>
+          <w:lang w:eastAsia="de-AT"/>
         </w:rPr>
         <w:t xml:space="preserve">, </w:t>
       </w:r>
@@ -4744,7 +4646,7 @@
           <w:color w:val="0000FF"/>
           <w:sz w:val="20"/>
           <w:szCs w:val="20"/>
-          <w:lang w:val="en-GB" w:eastAsia="de-AT"/>
+          <w:lang w:eastAsia="de-AT"/>
         </w:rPr>
         <w:t>0</w:t>
       </w:r>
@@ -4754,7 +4656,7 @@
           <w:color w:val="000000"/>
           <w:sz w:val="20"/>
           <w:szCs w:val="20"/>
-          <w:lang w:val="en-GB" w:eastAsia="de-AT"/>
+          <w:lang w:eastAsia="de-AT"/>
         </w:rPr>
         <w:t>))</w:t>
       </w:r>
@@ -4765,7 +4667,6 @@
         <w:shd w:val="clear" w:color="auto" w:fill="FFFFFF"/>
         <w:rPr>
           <w:color w:val="000000"/>
-          <w:lang w:val="en-GB"/>
         </w:rPr>
       </w:pPr>
     </w:p>
@@ -4775,29 +4676,22 @@
         <w:shd w:val="clear" w:color="auto" w:fill="FFFFFF"/>
         <w:rPr>
           <w:color w:val="000000"/>
-          <w:lang w:val="en-GB"/>
-        </w:rPr>
-      </w:pPr>
-    </w:p>
-    <w:p>
-      <w:pPr>
-        <w:rPr>
-          <w:rFonts w:ascii="Courier New" w:eastAsia="Times New Roman" w:hAnsi="Courier New" w:cs="Courier New"/>
-          <w:sz w:val="20"/>
-          <w:szCs w:val="20"/>
-          <w:lang w:val="en-GB" w:eastAsia="de-AT"/>
-        </w:rPr>
-      </w:pPr>
-      <w:r>
-        <w:rPr>
-          <w:lang w:val="en-GB"/>
-        </w:rPr>
+        </w:rPr>
+      </w:pPr>
+    </w:p>
+    <w:p>
+      <w:pPr>
+        <w:rPr>
+          <w:rFonts w:ascii="Courier New" w:eastAsia="Times New Roman" w:hAnsi="Courier New" w:cs="Courier New"/>
+          <w:sz w:val="20"/>
+          <w:szCs w:val="20"/>
+          <w:lang w:eastAsia="de-AT"/>
+        </w:rPr>
+      </w:pPr>
+      <w:r>
         <w:t xml:space="preserve"> </w:t>
       </w:r>
       <w:r>
-        <w:rPr>
-          <w:lang w:val="en-GB"/>
-        </w:rPr>
         <w:br w:type="page"/>
       </w:r>
     </w:p>
@@ -4805,12 +4699,12 @@
       <w:pPr>
         <w:pStyle w:val="berschrift2"/>
       </w:pPr>
-      <w:bookmarkStart w:id="10" w:name="_Toc436135929"/>
+      <w:bookmarkStart w:id="9" w:name="_Toc436135929"/>
       <w:r>
         <w:lastRenderedPageBreak/>
         <w:t>Zumindest ein Planet wird mit einer Textur belegt (Erde, Mars,... sind im Netz verfügbar)</w:t>
       </w:r>
-      <w:bookmarkEnd w:id="10"/>
+      <w:bookmarkEnd w:id="9"/>
     </w:p>
     <w:p>
       <w:r>
@@ -5419,7 +5313,247 @@
     </w:p>
     <w:p/>
     <w:p>
-      <w:r>
+      <w:pPr>
+        <w:rPr>
+          <w:rFonts w:asciiTheme="majorHAnsi" w:eastAsiaTheme="majorEastAsia" w:hAnsiTheme="majorHAnsi" w:cstheme="majorBidi"/>
+          <w:color w:val="2E74B5" w:themeColor="accent1" w:themeShade="BF"/>
+          <w:sz w:val="26"/>
+          <w:szCs w:val="26"/>
+        </w:rPr>
+      </w:pPr>
+      <w:r>
+        <w:rPr>
+          <w:rFonts w:asciiTheme="majorHAnsi" w:eastAsiaTheme="majorEastAsia" w:hAnsiTheme="majorHAnsi" w:cstheme="majorBidi"/>
+          <w:color w:val="2E74B5" w:themeColor="accent1" w:themeShade="BF"/>
+          <w:sz w:val="26"/>
+          <w:szCs w:val="26"/>
+        </w:rPr>
+        <w:t>Mittels Maus kann die Kameraposition angepasst werden: Zumindest eine Überkopf-Sicht und parallel der Planentenbahnen</w:t>
+      </w:r>
+    </w:p>
+    <w:p>
+      <w:pPr>
+        <w:pStyle w:val="HTMLVorformatiert"/>
+        <w:shd w:val="clear" w:color="auto" w:fill="FFFFFF"/>
+        <w:rPr>
+          <w:rFonts w:asciiTheme="minorHAnsi" w:eastAsiaTheme="minorHAnsi" w:hAnsiTheme="minorHAnsi" w:cstheme="minorBidi"/>
+          <w:sz w:val="22"/>
+          <w:szCs w:val="22"/>
+          <w:lang w:eastAsia="en-US"/>
+        </w:rPr>
+      </w:pPr>
+      <w:r>
+        <w:rPr>
+          <w:rFonts w:asciiTheme="minorHAnsi" w:eastAsiaTheme="minorHAnsi" w:hAnsiTheme="minorHAnsi" w:cstheme="minorBidi"/>
+          <w:sz w:val="22"/>
+          <w:szCs w:val="22"/>
+          <w:lang w:eastAsia="en-US"/>
+        </w:rPr>
+        <w:t xml:space="preserve">In Panda3D </w:t>
+      </w:r>
+      <w:r>
+        <w:rPr>
+          <w:rFonts w:asciiTheme="minorHAnsi" w:eastAsiaTheme="minorHAnsi" w:hAnsiTheme="minorHAnsi" w:cstheme="minorBidi"/>
+          <w:sz w:val="22"/>
+          <w:szCs w:val="22"/>
+          <w:lang w:eastAsia="en-US"/>
+        </w:rPr>
+        <w:t xml:space="preserve">wenn man mit ShowBase arbeitet </w:t>
+      </w:r>
+      <w:r>
+        <w:rPr>
+          <w:rFonts w:asciiTheme="minorHAnsi" w:eastAsiaTheme="minorHAnsi" w:hAnsiTheme="minorHAnsi" w:cstheme="minorBidi"/>
+          <w:sz w:val="22"/>
+          <w:szCs w:val="22"/>
+          <w:lang w:eastAsia="en-US"/>
+        </w:rPr>
+        <w:t>ist prinzipiell schon eine „Kamera“ für die Maus implementiert. Damit meine ich, dass wenn man sie nicht explizit ausstellt (</w:t>
+      </w:r>
+      <w:r>
+        <w:rPr>
+          <w:i/>
+          <w:iCs/>
+          <w:color w:val="808080"/>
+        </w:rPr>
+        <w:t>base.disableMouse()</w:t>
+      </w:r>
+      <w:r>
+        <w:rPr>
+          <w:rFonts w:asciiTheme="minorHAnsi" w:eastAsiaTheme="minorHAnsi" w:hAnsiTheme="minorHAnsi" w:cstheme="minorBidi"/>
+          <w:sz w:val="22"/>
+          <w:szCs w:val="22"/>
+          <w:lang w:eastAsia="en-US"/>
+        </w:rPr>
+        <w:t>)</w:t>
+      </w:r>
+      <w:r>
+        <w:rPr>
+          <w:rFonts w:asciiTheme="minorHAnsi" w:eastAsiaTheme="minorHAnsi" w:hAnsiTheme="minorHAnsi" w:cstheme="minorBidi"/>
+          <w:sz w:val="22"/>
+          <w:szCs w:val="22"/>
+          <w:lang w:eastAsia="en-US"/>
+        </w:rPr>
+        <w:t xml:space="preserve"> kann man sich mit der Maus in der erstellten Umgebung umsehen. </w:t>
+      </w:r>
+    </w:p>
+    <w:p>
+      <w:pPr>
+        <w:pStyle w:val="HTMLVorformatiert"/>
+        <w:numPr>
+          <w:ilvl w:val="0"/>
+          <w:numId w:val="8"/>
+        </w:numPr>
+        <w:shd w:val="clear" w:color="auto" w:fill="FFFFFF"/>
+        <w:rPr>
+          <w:rFonts w:asciiTheme="minorHAnsi" w:eastAsiaTheme="minorHAnsi" w:hAnsiTheme="minorHAnsi" w:cstheme="minorBidi"/>
+          <w:sz w:val="22"/>
+          <w:szCs w:val="22"/>
+          <w:lang w:eastAsia="en-US"/>
+        </w:rPr>
+      </w:pPr>
+      <w:r>
+        <w:rPr>
+          <w:rFonts w:asciiTheme="minorHAnsi" w:eastAsiaTheme="minorHAnsi" w:hAnsiTheme="minorHAnsi" w:cstheme="minorBidi"/>
+          <w:sz w:val="22"/>
+          <w:szCs w:val="22"/>
+          <w:lang w:eastAsia="en-US"/>
+        </w:rPr>
+        <w:t>Rechte Maustaste</w:t>
+      </w:r>
+      <w:r>
+        <w:rPr>
+          <w:rFonts w:asciiTheme="minorHAnsi" w:eastAsiaTheme="minorHAnsi" w:hAnsiTheme="minorHAnsi" w:cstheme="minorBidi"/>
+          <w:sz w:val="22"/>
+          <w:szCs w:val="22"/>
+          <w:lang w:eastAsia="en-US"/>
+        </w:rPr>
+        <w:t xml:space="preserve"> </w:t>
+      </w:r>
+      <w:r>
+        <w:rPr>
+          <w:rFonts w:asciiTheme="minorHAnsi" w:eastAsiaTheme="minorHAnsi" w:hAnsiTheme="minorHAnsi" w:cstheme="minorBidi"/>
+          <w:sz w:val="22"/>
+          <w:szCs w:val="22"/>
+          <w:lang w:eastAsia="en-US"/>
+        </w:rPr>
+        <w:sym w:font="Wingdings" w:char="F0E8"/>
+      </w:r>
+      <w:r>
+        <w:rPr>
+          <w:rFonts w:asciiTheme="minorHAnsi" w:eastAsiaTheme="minorHAnsi" w:hAnsiTheme="minorHAnsi" w:cstheme="minorBidi"/>
+          <w:sz w:val="22"/>
+          <w:szCs w:val="22"/>
+          <w:lang w:eastAsia="en-US"/>
+        </w:rPr>
+        <w:t xml:space="preserve"> Rein und raus zoomen</w:t>
+      </w:r>
+    </w:p>
+    <w:p>
+      <w:pPr>
+        <w:pStyle w:val="HTMLVorformatiert"/>
+        <w:numPr>
+          <w:ilvl w:val="0"/>
+          <w:numId w:val="8"/>
+        </w:numPr>
+        <w:shd w:val="clear" w:color="auto" w:fill="FFFFFF"/>
+        <w:rPr>
+          <w:rFonts w:asciiTheme="minorHAnsi" w:eastAsiaTheme="minorHAnsi" w:hAnsiTheme="minorHAnsi" w:cstheme="minorBidi"/>
+          <w:sz w:val="22"/>
+          <w:szCs w:val="22"/>
+          <w:lang w:eastAsia="en-US"/>
+        </w:rPr>
+      </w:pPr>
+      <w:r>
+        <w:rPr>
+          <w:rFonts w:asciiTheme="minorHAnsi" w:eastAsiaTheme="minorHAnsi" w:hAnsiTheme="minorHAnsi" w:cstheme="minorBidi"/>
+          <w:sz w:val="22"/>
+          <w:szCs w:val="22"/>
+          <w:lang w:eastAsia="en-US"/>
+        </w:rPr>
+        <w:t xml:space="preserve">Linke Maustaste </w:t>
+      </w:r>
+      <w:r>
+        <w:rPr>
+          <w:rFonts w:asciiTheme="minorHAnsi" w:eastAsiaTheme="minorHAnsi" w:hAnsiTheme="minorHAnsi" w:cstheme="minorBidi"/>
+          <w:sz w:val="22"/>
+          <w:szCs w:val="22"/>
+          <w:lang w:eastAsia="en-US"/>
+        </w:rPr>
+        <w:sym w:font="Wingdings" w:char="F0E8"/>
+      </w:r>
+      <w:r>
+        <w:rPr>
+          <w:rFonts w:asciiTheme="minorHAnsi" w:eastAsiaTheme="minorHAnsi" w:hAnsiTheme="minorHAnsi" w:cstheme="minorBidi"/>
+          <w:sz w:val="22"/>
+          <w:szCs w:val="22"/>
+          <w:lang w:eastAsia="en-US"/>
+        </w:rPr>
+        <w:t xml:space="preserve"> sich in die gewünschte Richtung verschieben</w:t>
+      </w:r>
+    </w:p>
+    <w:p>
+      <w:pPr>
+        <w:pStyle w:val="HTMLVorformatiert"/>
+        <w:numPr>
+          <w:ilvl w:val="0"/>
+          <w:numId w:val="8"/>
+        </w:numPr>
+        <w:shd w:val="clear" w:color="auto" w:fill="FFFFFF"/>
+        <w:rPr>
+          <w:rFonts w:asciiTheme="minorHAnsi" w:eastAsiaTheme="minorHAnsi" w:hAnsiTheme="minorHAnsi" w:cstheme="minorBidi"/>
+          <w:sz w:val="22"/>
+          <w:szCs w:val="22"/>
+          <w:lang w:eastAsia="en-US"/>
+        </w:rPr>
+      </w:pPr>
+      <w:r>
+        <w:rPr>
+          <w:rFonts w:asciiTheme="minorHAnsi" w:eastAsiaTheme="minorHAnsi" w:hAnsiTheme="minorHAnsi" w:cstheme="minorBidi"/>
+          <w:sz w:val="22"/>
+          <w:szCs w:val="22"/>
+          <w:lang w:eastAsia="en-US"/>
+        </w:rPr>
+        <w:t xml:space="preserve">Maus-Rad </w:t>
+      </w:r>
+      <w:r>
+        <w:rPr>
+          <w:rFonts w:asciiTheme="minorHAnsi" w:eastAsiaTheme="minorHAnsi" w:hAnsiTheme="minorHAnsi" w:cstheme="minorBidi"/>
+          <w:sz w:val="22"/>
+          <w:szCs w:val="22"/>
+          <w:lang w:eastAsia="en-US"/>
+        </w:rPr>
+        <w:sym w:font="Wingdings" w:char="F0E8"/>
+      </w:r>
+      <w:r>
+        <w:rPr>
+          <w:rFonts w:asciiTheme="minorHAnsi" w:eastAsiaTheme="minorHAnsi" w:hAnsiTheme="minorHAnsi" w:cstheme="minorBidi"/>
+          <w:sz w:val="22"/>
+          <w:szCs w:val="22"/>
+          <w:lang w:eastAsia="en-US"/>
+        </w:rPr>
+        <w:t xml:space="preserve"> Sich auf dem Punkt wo man sich befindet umschauen</w:t>
+      </w:r>
+      <w:bookmarkStart w:id="10" w:name="_GoBack"/>
+      <w:bookmarkEnd w:id="10"/>
+    </w:p>
+    <w:p>
+      <w:pPr>
+        <w:pStyle w:val="HTMLVorformatiert"/>
+        <w:shd w:val="clear" w:color="auto" w:fill="FFFFFF"/>
+        <w:rPr>
+          <w:rFonts w:asciiTheme="minorHAnsi" w:eastAsiaTheme="minorHAnsi" w:hAnsiTheme="minorHAnsi" w:cstheme="minorBidi"/>
+          <w:sz w:val="22"/>
+          <w:szCs w:val="22"/>
+          <w:lang w:eastAsia="en-US"/>
+        </w:rPr>
+      </w:pPr>
+      <w:r>
+        <w:rPr>
+          <w:rFonts w:asciiTheme="minorHAnsi" w:eastAsiaTheme="minorHAnsi" w:hAnsiTheme="minorHAnsi" w:cstheme="minorBidi"/>
+          <w:sz w:val="22"/>
+          <w:szCs w:val="22"/>
+          <w:lang w:eastAsia="en-US"/>
+        </w:rPr>
         <w:br w:type="page"/>
       </w:r>
     </w:p>
@@ -6526,6 +6660,232 @@
       </w:rPr>
     </w:lvl>
   </w:abstractNum>
+  <w:abstractNum w:abstractNumId="6" w15:restartNumberingAfterBreak="0">
+    <w:nsid w:val="5D2D4BAF"/>
+    <w:multiLevelType w:val="hybridMultilevel"/>
+    <w:tmpl w:val="A1163E94"/>
+    <w:lvl w:ilvl="0" w:tplc="0C070001">
+      <w:start w:val="1"/>
+      <w:numFmt w:val="bullet"/>
+      <w:lvlText w:val=""/>
+      <w:lvlJc w:val="left"/>
+      <w:pPr>
+        <w:ind w:left="720" w:hanging="360"/>
+      </w:pPr>
+      <w:rPr>
+        <w:rFonts w:ascii="Symbol" w:hAnsi="Symbol" w:hint="default"/>
+      </w:rPr>
+    </w:lvl>
+    <w:lvl w:ilvl="1" w:tplc="0C070003" w:tentative="1">
+      <w:start w:val="1"/>
+      <w:numFmt w:val="bullet"/>
+      <w:lvlText w:val="o"/>
+      <w:lvlJc w:val="left"/>
+      <w:pPr>
+        <w:ind w:left="1440" w:hanging="360"/>
+      </w:pPr>
+      <w:rPr>
+        <w:rFonts w:ascii="Courier New" w:hAnsi="Courier New" w:cs="Courier New" w:hint="default"/>
+      </w:rPr>
+    </w:lvl>
+    <w:lvl w:ilvl="2" w:tplc="0C070005" w:tentative="1">
+      <w:start w:val="1"/>
+      <w:numFmt w:val="bullet"/>
+      <w:lvlText w:val=""/>
+      <w:lvlJc w:val="left"/>
+      <w:pPr>
+        <w:ind w:left="2160" w:hanging="360"/>
+      </w:pPr>
+      <w:rPr>
+        <w:rFonts w:ascii="Wingdings" w:hAnsi="Wingdings" w:hint="default"/>
+      </w:rPr>
+    </w:lvl>
+    <w:lvl w:ilvl="3" w:tplc="0C070001" w:tentative="1">
+      <w:start w:val="1"/>
+      <w:numFmt w:val="bullet"/>
+      <w:lvlText w:val=""/>
+      <w:lvlJc w:val="left"/>
+      <w:pPr>
+        <w:ind w:left="2880" w:hanging="360"/>
+      </w:pPr>
+      <w:rPr>
+        <w:rFonts w:ascii="Symbol" w:hAnsi="Symbol" w:hint="default"/>
+      </w:rPr>
+    </w:lvl>
+    <w:lvl w:ilvl="4" w:tplc="0C070003" w:tentative="1">
+      <w:start w:val="1"/>
+      <w:numFmt w:val="bullet"/>
+      <w:lvlText w:val="o"/>
+      <w:lvlJc w:val="left"/>
+      <w:pPr>
+        <w:ind w:left="3600" w:hanging="360"/>
+      </w:pPr>
+      <w:rPr>
+        <w:rFonts w:ascii="Courier New" w:hAnsi="Courier New" w:cs="Courier New" w:hint="default"/>
+      </w:rPr>
+    </w:lvl>
+    <w:lvl w:ilvl="5" w:tplc="0C070005" w:tentative="1">
+      <w:start w:val="1"/>
+      <w:numFmt w:val="bullet"/>
+      <w:lvlText w:val=""/>
+      <w:lvlJc w:val="left"/>
+      <w:pPr>
+        <w:ind w:left="4320" w:hanging="360"/>
+      </w:pPr>
+      <w:rPr>
+        <w:rFonts w:ascii="Wingdings" w:hAnsi="Wingdings" w:hint="default"/>
+      </w:rPr>
+    </w:lvl>
+    <w:lvl w:ilvl="6" w:tplc="0C070001" w:tentative="1">
+      <w:start w:val="1"/>
+      <w:numFmt w:val="bullet"/>
+      <w:lvlText w:val=""/>
+      <w:lvlJc w:val="left"/>
+      <w:pPr>
+        <w:ind w:left="5040" w:hanging="360"/>
+      </w:pPr>
+      <w:rPr>
+        <w:rFonts w:ascii="Symbol" w:hAnsi="Symbol" w:hint="default"/>
+      </w:rPr>
+    </w:lvl>
+    <w:lvl w:ilvl="7" w:tplc="0C070003" w:tentative="1">
+      <w:start w:val="1"/>
+      <w:numFmt w:val="bullet"/>
+      <w:lvlText w:val="o"/>
+      <w:lvlJc w:val="left"/>
+      <w:pPr>
+        <w:ind w:left="5760" w:hanging="360"/>
+      </w:pPr>
+      <w:rPr>
+        <w:rFonts w:ascii="Courier New" w:hAnsi="Courier New" w:cs="Courier New" w:hint="default"/>
+      </w:rPr>
+    </w:lvl>
+    <w:lvl w:ilvl="8" w:tplc="0C070005" w:tentative="1">
+      <w:start w:val="1"/>
+      <w:numFmt w:val="bullet"/>
+      <w:lvlText w:val=""/>
+      <w:lvlJc w:val="left"/>
+      <w:pPr>
+        <w:ind w:left="6480" w:hanging="360"/>
+      </w:pPr>
+      <w:rPr>
+        <w:rFonts w:ascii="Wingdings" w:hAnsi="Wingdings" w:hint="default"/>
+      </w:rPr>
+    </w:lvl>
+  </w:abstractNum>
+  <w:abstractNum w:abstractNumId="7" w15:restartNumberingAfterBreak="0">
+    <w:nsid w:val="7A585860"/>
+    <w:multiLevelType w:val="hybridMultilevel"/>
+    <w:tmpl w:val="5EF8C19E"/>
+    <w:lvl w:ilvl="0" w:tplc="0C070001">
+      <w:start w:val="1"/>
+      <w:numFmt w:val="bullet"/>
+      <w:lvlText w:val=""/>
+      <w:lvlJc w:val="left"/>
+      <w:pPr>
+        <w:ind w:left="720" w:hanging="360"/>
+      </w:pPr>
+      <w:rPr>
+        <w:rFonts w:ascii="Symbol" w:hAnsi="Symbol" w:hint="default"/>
+      </w:rPr>
+    </w:lvl>
+    <w:lvl w:ilvl="1" w:tplc="0C070003" w:tentative="1">
+      <w:start w:val="1"/>
+      <w:numFmt w:val="bullet"/>
+      <w:lvlText w:val="o"/>
+      <w:lvlJc w:val="left"/>
+      <w:pPr>
+        <w:ind w:left="1440" w:hanging="360"/>
+      </w:pPr>
+      <w:rPr>
+        <w:rFonts w:ascii="Courier New" w:hAnsi="Courier New" w:cs="Courier New" w:hint="default"/>
+      </w:rPr>
+    </w:lvl>
+    <w:lvl w:ilvl="2" w:tplc="0C070005" w:tentative="1">
+      <w:start w:val="1"/>
+      <w:numFmt w:val="bullet"/>
+      <w:lvlText w:val=""/>
+      <w:lvlJc w:val="left"/>
+      <w:pPr>
+        <w:ind w:left="2160" w:hanging="360"/>
+      </w:pPr>
+      <w:rPr>
+        <w:rFonts w:ascii="Wingdings" w:hAnsi="Wingdings" w:hint="default"/>
+      </w:rPr>
+    </w:lvl>
+    <w:lvl w:ilvl="3" w:tplc="0C070001" w:tentative="1">
+      <w:start w:val="1"/>
+      <w:numFmt w:val="bullet"/>
+      <w:lvlText w:val=""/>
+      <w:lvlJc w:val="left"/>
+      <w:pPr>
+        <w:ind w:left="2880" w:hanging="360"/>
+      </w:pPr>
+      <w:rPr>
+        <w:rFonts w:ascii="Symbol" w:hAnsi="Symbol" w:hint="default"/>
+      </w:rPr>
+    </w:lvl>
+    <w:lvl w:ilvl="4" w:tplc="0C070003" w:tentative="1">
+      <w:start w:val="1"/>
+      <w:numFmt w:val="bullet"/>
+      <w:lvlText w:val="o"/>
+      <w:lvlJc w:val="left"/>
+      <w:pPr>
+        <w:ind w:left="3600" w:hanging="360"/>
+      </w:pPr>
+      <w:rPr>
+        <w:rFonts w:ascii="Courier New" w:hAnsi="Courier New" w:cs="Courier New" w:hint="default"/>
+      </w:rPr>
+    </w:lvl>
+    <w:lvl w:ilvl="5" w:tplc="0C070005" w:tentative="1">
+      <w:start w:val="1"/>
+      <w:numFmt w:val="bullet"/>
+      <w:lvlText w:val=""/>
+      <w:lvlJc w:val="left"/>
+      <w:pPr>
+        <w:ind w:left="4320" w:hanging="360"/>
+      </w:pPr>
+      <w:rPr>
+        <w:rFonts w:ascii="Wingdings" w:hAnsi="Wingdings" w:hint="default"/>
+      </w:rPr>
+    </w:lvl>
+    <w:lvl w:ilvl="6" w:tplc="0C070001" w:tentative="1">
+      <w:start w:val="1"/>
+      <w:numFmt w:val="bullet"/>
+      <w:lvlText w:val=""/>
+      <w:lvlJc w:val="left"/>
+      <w:pPr>
+        <w:ind w:left="5040" w:hanging="360"/>
+      </w:pPr>
+      <w:rPr>
+        <w:rFonts w:ascii="Symbol" w:hAnsi="Symbol" w:hint="default"/>
+      </w:rPr>
+    </w:lvl>
+    <w:lvl w:ilvl="7" w:tplc="0C070003" w:tentative="1">
+      <w:start w:val="1"/>
+      <w:numFmt w:val="bullet"/>
+      <w:lvlText w:val="o"/>
+      <w:lvlJc w:val="left"/>
+      <w:pPr>
+        <w:ind w:left="5760" w:hanging="360"/>
+      </w:pPr>
+      <w:rPr>
+        <w:rFonts w:ascii="Courier New" w:hAnsi="Courier New" w:cs="Courier New" w:hint="default"/>
+      </w:rPr>
+    </w:lvl>
+    <w:lvl w:ilvl="8" w:tplc="0C070005" w:tentative="1">
+      <w:start w:val="1"/>
+      <w:numFmt w:val="bullet"/>
+      <w:lvlText w:val=""/>
+      <w:lvlJc w:val="left"/>
+      <w:pPr>
+        <w:ind w:left="6480" w:hanging="360"/>
+      </w:pPr>
+      <w:rPr>
+        <w:rFonts w:ascii="Wingdings" w:hAnsi="Wingdings" w:hint="default"/>
+      </w:rPr>
+    </w:lvl>
+  </w:abstractNum>
   <w:num w:numId="1">
     <w:abstractNumId w:val="5"/>
   </w:num>
@@ -6543,6 +6903,12 @@
   </w:num>
   <w:num w:numId="6">
     <w:abstractNumId w:val="3"/>
+  </w:num>
+  <w:num w:numId="7">
+    <w:abstractNumId w:val="6"/>
+  </w:num>
+  <w:num w:numId="8">
+    <w:abstractNumId w:val="7"/>
   </w:num>
 </w:numbering>
 </file>
@@ -7009,7 +7375,6 @@
   <w:style w:type="character" w:default="1" w:styleId="Absatz-Standardschriftart">
     <w:name w:val="Default Paragraph Font"/>
     <w:uiPriority w:val="1"/>
-    <w:semiHidden/>
     <w:unhideWhenUsed/>
   </w:style>
   <w:style w:type="table" w:default="1" w:styleId="NormaleTabelle">
@@ -7198,7 +7563,6 @@
     <w:basedOn w:val="Standard"/>
     <w:link w:val="HTMLVorformatiertZchn"/>
     <w:uiPriority w:val="99"/>
-    <w:semiHidden/>
     <w:unhideWhenUsed/>
     <w:rsid w:val="001653E3"/>
     <w:pPr>
@@ -7234,7 +7598,6 @@
     <w:basedOn w:val="Absatz-Standardschriftart"/>
     <w:link w:val="HTMLVorformatiert"/>
     <w:uiPriority w:val="99"/>
-    <w:semiHidden/>
     <w:rsid w:val="001653E3"/>
     <w:rPr>
       <w:rFonts w:ascii="Courier New" w:eastAsia="Times New Roman" w:hAnsi="Courier New" w:cs="Courier New"/>
@@ -7525,7 +7888,7 @@
 </file>
 
 <file path=customXml/itemProps1.xml><?xml version="1.0" encoding="utf-8"?>
-<ds:datastoreItem xmlns:ds="http://schemas.openxmlformats.org/officeDocument/2006/customXml" ds:itemID="{C420A9E4-F3F2-4DC4-AE8E-F2A19C30F268}">
+<ds:datastoreItem xmlns:ds="http://schemas.openxmlformats.org/officeDocument/2006/customXml" ds:itemID="{86EC2D12-792A-4BEF-B38E-2052B293720E}">
   <ds:schemaRefs>
     <ds:schemaRef ds:uri="http://schemas.openxmlformats.org/officeDocument/2006/bibliography"/>
   </ds:schemaRefs>

</xml_diff>